<commit_message>
Plan et rapport d'itération
</commit_message>
<xml_diff>
--- a/documents/iteration4/LOG210_PlanIteration4_groupe3_equipe5.docx
+++ b/documents/iteration4/LOG210_PlanIteration4_groupe3_equipe5.docx
@@ -49,6 +49,9 @@
     <w:p>
       <w:pPr>
         <w:pStyle w:val="Title"/>
+        <w:tabs>
+          <w:tab w:val="left" w:pos="3780"/>
+        </w:tabs>
         <w:jc w:val="left"/>
         <w:rPr>
           <w:lang w:val="fr-CA"/>
@@ -71,13 +74,29 @@
         </w:rPr>
         <w:t>Membres de l’équipe :</w:t>
       </w:r>
+      <w:bookmarkStart w:id="0" w:name="_GoBack"/>
+      <w:bookmarkEnd w:id="0"/>
     </w:p>
     <w:p>
       <w:pPr>
-        <w:rPr>
-          <w:lang w:val="fr-CA"/>
-        </w:rPr>
-      </w:pPr>
+        <w:pStyle w:val="ListParagraph"/>
+        <w:numPr>
+          <w:ilvl w:val="0"/>
+          <w:numId w:val="46"/>
+        </w:numPr>
+        <w:tabs>
+          <w:tab w:val="left" w:pos="2410"/>
+        </w:tabs>
+        <w:rPr>
+          <w:lang w:val="fr-CA"/>
+        </w:rPr>
+      </w:pPr>
+      <w:r>
+        <w:rPr>
+          <w:lang w:val="fr-CA"/>
+        </w:rPr>
+        <w:t>(KOOA23039101)</w:t>
+      </w:r>
       <w:r>
         <w:rPr>
           <w:lang w:val="fr-CA"/>
@@ -88,7 +107,7 @@
         <w:rPr>
           <w:lang w:val="fr-CA"/>
         </w:rPr>
-        <w:t xml:space="preserve">(KOOA23039101) André </w:t>
+        <w:t xml:space="preserve">André </w:t>
       </w:r>
       <w:proofErr w:type="spellStart"/>
       <w:r>
@@ -101,30 +120,62 @@
     </w:p>
     <w:p>
       <w:pPr>
-        <w:rPr>
-          <w:lang w:val="fr-CA"/>
-        </w:rPr>
-      </w:pPr>
+        <w:pStyle w:val="ListParagraph"/>
+        <w:numPr>
+          <w:ilvl w:val="0"/>
+          <w:numId w:val="46"/>
+        </w:numPr>
+        <w:tabs>
+          <w:tab w:val="left" w:pos="2410"/>
+        </w:tabs>
+        <w:rPr>
+          <w:lang w:val="fr-CA"/>
+        </w:rPr>
+      </w:pPr>
+      <w:r>
+        <w:rPr>
+          <w:lang w:val="fr-CA"/>
+        </w:rPr>
+        <w:t>(MARA19129107)</w:t>
+      </w:r>
       <w:r>
         <w:rPr>
           <w:lang w:val="fr-CA"/>
         </w:rPr>
         <w:tab/>
-        <w:t>(MARA19129107) Anthony Martin Coallier</w:t>
+      </w:r>
+      <w:r>
+        <w:rPr>
+          <w:lang w:val="fr-CA"/>
+        </w:rPr>
+        <w:t>Anthony Martin Coallier</w:t>
       </w:r>
     </w:p>
     <w:p>
       <w:pPr>
-        <w:rPr>
-          <w:lang w:val="fr-CA"/>
-        </w:rPr>
-      </w:pPr>
+        <w:pStyle w:val="ListParagraph"/>
+        <w:numPr>
+          <w:ilvl w:val="0"/>
+          <w:numId w:val="46"/>
+        </w:numPr>
+        <w:tabs>
+          <w:tab w:val="left" w:pos="2410"/>
+        </w:tabs>
+        <w:rPr>
+          <w:lang w:val="fr-CA"/>
+        </w:rPr>
+      </w:pPr>
+      <w:r>
+        <w:rPr>
+          <w:lang w:val="fr-CA"/>
+        </w:rPr>
+        <w:t>(ROBD03129209)</w:t>
+      </w:r>
       <w:r>
         <w:rPr>
           <w:lang w:val="fr-CA"/>
         </w:rPr>
         <w:tab/>
-        <w:t xml:space="preserve">(ROBD03129209) </w:t>
       </w:r>
       <w:proofErr w:type="spellStart"/>
       <w:r>
@@ -184,7 +235,7 @@
     </w:p>
     <w:tbl>
       <w:tblPr>
-        <w:tblW w:w="6480" w:type="dxa"/>
+        <w:tblW w:w="6928" w:type="dxa"/>
         <w:tblInd w:w="468" w:type="dxa"/>
         <w:tblBorders>
           <w:top w:val="single" w:sz="4" w:space="0" w:color="auto"/>
@@ -197,13 +248,13 @@
         <w:tblLook w:val="0000" w:firstRow="0" w:lastRow="0" w:firstColumn="0" w:lastColumn="0" w:noHBand="0" w:noVBand="0"/>
       </w:tblPr>
       <w:tblGrid>
-        <w:gridCol w:w="4608"/>
+        <w:gridCol w:w="5056"/>
         <w:gridCol w:w="1872"/>
       </w:tblGrid>
       <w:tr>
         <w:tc>
           <w:tcPr>
-            <w:tcW w:w="4608" w:type="dxa"/>
+            <w:tcW w:w="5056" w:type="dxa"/>
           </w:tcPr>
           <w:p>
             <w:pPr>
@@ -214,7 +265,7 @@
                 <w:lang w:val="fr-CA"/>
               </w:rPr>
             </w:pPr>
-            <w:bookmarkStart w:id="0" w:name="OLE_LINK1"/>
+            <w:bookmarkStart w:id="1" w:name="OLE_LINK1"/>
             <w:r>
               <w:rPr>
                 <w:rFonts w:ascii="Arial" w:hAnsi="Arial" w:cs="Arial"/>
@@ -254,7 +305,7 @@
       <w:tr>
         <w:tc>
           <w:tcPr>
-            <w:tcW w:w="4608" w:type="dxa"/>
+            <w:tcW w:w="5056" w:type="dxa"/>
           </w:tcPr>
           <w:p>
             <w:pPr>
@@ -292,7 +343,7 @@
       <w:tr>
         <w:tc>
           <w:tcPr>
-            <w:tcW w:w="4608" w:type="dxa"/>
+            <w:tcW w:w="5056" w:type="dxa"/>
           </w:tcPr>
           <w:p>
             <w:pPr>
@@ -330,19 +381,25 @@
       <w:tr>
         <w:tc>
           <w:tcPr>
-            <w:tcW w:w="4608" w:type="dxa"/>
-          </w:tcPr>
-          <w:p>
-            <w:pPr>
-              <w:rPr>
-                <w:lang w:val="fr-CA"/>
-              </w:rPr>
-            </w:pPr>
-            <w:r>
-              <w:rPr>
-                <w:lang w:val="fr-CA"/>
-              </w:rPr>
-              <w:t>Conception de F6 « préparer une commande »</w:t>
+            <w:tcW w:w="5056" w:type="dxa"/>
+          </w:tcPr>
+          <w:p>
+            <w:pPr>
+              <w:rPr>
+                <w:lang w:val="fr-CA"/>
+              </w:rPr>
+            </w:pPr>
+            <w:r>
+              <w:rPr>
+                <w:lang w:val="fr-CA"/>
+              </w:rPr>
+              <w:t>Conception de F6 « P</w:t>
+            </w:r>
+            <w:r>
+              <w:rPr>
+                <w:lang w:val="fr-CA"/>
+              </w:rPr>
+              <w:t>réparer une commande »</w:t>
             </w:r>
           </w:p>
         </w:tc>
@@ -368,19 +425,25 @@
       <w:tr>
         <w:tc>
           <w:tcPr>
-            <w:tcW w:w="4608" w:type="dxa"/>
-          </w:tcPr>
-          <w:p>
-            <w:pPr>
-              <w:rPr>
-                <w:lang w:val="fr-CA"/>
-              </w:rPr>
-            </w:pPr>
-            <w:r>
-              <w:rPr>
-                <w:lang w:val="fr-CA"/>
-              </w:rPr>
-              <w:t>Conception de F7 « accepter une commande »</w:t>
+            <w:tcW w:w="5056" w:type="dxa"/>
+          </w:tcPr>
+          <w:p>
+            <w:pPr>
+              <w:rPr>
+                <w:lang w:val="fr-CA"/>
+              </w:rPr>
+            </w:pPr>
+            <w:r>
+              <w:rPr>
+                <w:lang w:val="fr-CA"/>
+              </w:rPr>
+              <w:t>Conception de F7 « A</w:t>
+            </w:r>
+            <w:r>
+              <w:rPr>
+                <w:lang w:val="fr-CA"/>
+              </w:rPr>
+              <w:t>ccepter une commande »</w:t>
             </w:r>
           </w:p>
         </w:tc>
@@ -406,19 +469,25 @@
       <w:tr>
         <w:tc>
           <w:tcPr>
-            <w:tcW w:w="4608" w:type="dxa"/>
-          </w:tcPr>
-          <w:p>
-            <w:pPr>
-              <w:rPr>
-                <w:lang w:val="fr-CA"/>
-              </w:rPr>
-            </w:pPr>
-            <w:r>
-              <w:rPr>
-                <w:lang w:val="fr-CA"/>
-              </w:rPr>
-              <w:t>Conception de In1 « changement d’état par SMS »</w:t>
+            <w:tcW w:w="5056" w:type="dxa"/>
+          </w:tcPr>
+          <w:p>
+            <w:pPr>
+              <w:rPr>
+                <w:lang w:val="fr-CA"/>
+              </w:rPr>
+            </w:pPr>
+            <w:r>
+              <w:rPr>
+                <w:lang w:val="fr-CA"/>
+              </w:rPr>
+              <w:t>Conception de In1 « C</w:t>
+            </w:r>
+            <w:r>
+              <w:rPr>
+                <w:lang w:val="fr-CA"/>
+              </w:rPr>
+              <w:t>hangement d’état par SMS »</w:t>
             </w:r>
           </w:p>
         </w:tc>
@@ -444,7 +513,7 @@
       <w:tr>
         <w:tc>
           <w:tcPr>
-            <w:tcW w:w="4608" w:type="dxa"/>
+            <w:tcW w:w="5056" w:type="dxa"/>
           </w:tcPr>
           <w:p>
             <w:pPr>
@@ -458,14 +527,12 @@
               </w:rPr>
               <w:t xml:space="preserve">Conception de In2 « Paiement par </w:t>
             </w:r>
-            <w:proofErr w:type="spellStart"/>
-            <w:r>
-              <w:rPr>
-                <w:lang w:val="fr-CA"/>
-              </w:rPr>
-              <w:t>Paypal</w:t>
-            </w:r>
-            <w:proofErr w:type="spellEnd"/>
+            <w:r>
+              <w:rPr>
+                <w:lang w:val="fr-CA"/>
+              </w:rPr>
+              <w:t>PayPal</w:t>
+            </w:r>
             <w:r>
               <w:rPr>
                 <w:lang w:val="fr-CA"/>
@@ -496,7 +563,7 @@
       <w:tr>
         <w:tc>
           <w:tcPr>
-            <w:tcW w:w="4608" w:type="dxa"/>
+            <w:tcW w:w="5056" w:type="dxa"/>
           </w:tcPr>
           <w:p>
             <w:pPr>
@@ -534,19 +601,25 @@
       <w:tr>
         <w:tc>
           <w:tcPr>
-            <w:tcW w:w="4608" w:type="dxa"/>
-          </w:tcPr>
-          <w:p>
-            <w:pPr>
-              <w:rPr>
-                <w:lang w:val="fr-CA"/>
-              </w:rPr>
-            </w:pPr>
-            <w:r>
-              <w:rPr>
-                <w:lang w:val="fr-CA"/>
-              </w:rPr>
-              <w:t>Implémentation de F6 « préparer une commande »</w:t>
+            <w:tcW w:w="5056" w:type="dxa"/>
+          </w:tcPr>
+          <w:p>
+            <w:pPr>
+              <w:rPr>
+                <w:lang w:val="fr-CA"/>
+              </w:rPr>
+            </w:pPr>
+            <w:r>
+              <w:rPr>
+                <w:lang w:val="fr-CA"/>
+              </w:rPr>
+              <w:t>Implémentation de F6 « P</w:t>
+            </w:r>
+            <w:r>
+              <w:rPr>
+                <w:lang w:val="fr-CA"/>
+              </w:rPr>
+              <w:t>réparer une commande »</w:t>
             </w:r>
           </w:p>
         </w:tc>
@@ -572,19 +645,25 @@
       <w:tr>
         <w:tc>
           <w:tcPr>
-            <w:tcW w:w="4608" w:type="dxa"/>
-          </w:tcPr>
-          <w:p>
-            <w:pPr>
-              <w:rPr>
-                <w:lang w:val="fr-CA"/>
-              </w:rPr>
-            </w:pPr>
-            <w:r>
-              <w:rPr>
-                <w:lang w:val="fr-CA"/>
-              </w:rPr>
-              <w:t>Implémentation de F7 « accepter une commande »</w:t>
+            <w:tcW w:w="5056" w:type="dxa"/>
+          </w:tcPr>
+          <w:p>
+            <w:pPr>
+              <w:rPr>
+                <w:lang w:val="fr-CA"/>
+              </w:rPr>
+            </w:pPr>
+            <w:r>
+              <w:rPr>
+                <w:lang w:val="fr-CA"/>
+              </w:rPr>
+              <w:t>Implémentation de F7 « A</w:t>
+            </w:r>
+            <w:r>
+              <w:rPr>
+                <w:lang w:val="fr-CA"/>
+              </w:rPr>
+              <w:t>ccepter une commande »</w:t>
             </w:r>
           </w:p>
         </w:tc>
@@ -610,19 +689,31 @@
       <w:tr>
         <w:tc>
           <w:tcPr>
-            <w:tcW w:w="4608" w:type="dxa"/>
-          </w:tcPr>
-          <w:p>
-            <w:pPr>
-              <w:rPr>
-                <w:lang w:val="fr-CA"/>
-              </w:rPr>
-            </w:pPr>
-            <w:r>
-              <w:rPr>
-                <w:lang w:val="fr-CA"/>
-              </w:rPr>
-              <w:t>Implémentation de In1 « changement d’état par SMS »</w:t>
+            <w:tcW w:w="5056" w:type="dxa"/>
+          </w:tcPr>
+          <w:p>
+            <w:pPr>
+              <w:rPr>
+                <w:lang w:val="fr-CA"/>
+              </w:rPr>
+            </w:pPr>
+            <w:r>
+              <w:rPr>
+                <w:lang w:val="fr-CA"/>
+              </w:rPr>
+              <w:t xml:space="preserve">Implémentation de In1 </w:t>
+            </w:r>
+            <w:r>
+              <w:rPr>
+                <w:lang w:val="fr-CA"/>
+              </w:rPr>
+              <w:t>« C</w:t>
+            </w:r>
+            <w:r>
+              <w:rPr>
+                <w:lang w:val="fr-CA"/>
+              </w:rPr>
+              <w:t>hangement d’état par SMS »</w:t>
             </w:r>
           </w:p>
         </w:tc>
@@ -648,7 +739,7 @@
       <w:tr>
         <w:tc>
           <w:tcPr>
-            <w:tcW w:w="4608" w:type="dxa"/>
+            <w:tcW w:w="5056" w:type="dxa"/>
           </w:tcPr>
           <w:p>
             <w:pPr>
@@ -662,14 +753,12 @@
               </w:rPr>
               <w:t xml:space="preserve">Implémentation de In2 « Paiement par </w:t>
             </w:r>
-            <w:proofErr w:type="spellStart"/>
-            <w:r>
-              <w:rPr>
-                <w:lang w:val="fr-CA"/>
-              </w:rPr>
-              <w:t>Paypal</w:t>
-            </w:r>
-            <w:proofErr w:type="spellEnd"/>
+            <w:r>
+              <w:rPr>
+                <w:lang w:val="fr-CA"/>
+              </w:rPr>
+              <w:t>PayPal</w:t>
+            </w:r>
             <w:r>
               <w:rPr>
                 <w:lang w:val="fr-CA"/>
@@ -700,7 +789,7 @@
       <w:tr>
         <w:tc>
           <w:tcPr>
-            <w:tcW w:w="4608" w:type="dxa"/>
+            <w:tcW w:w="5056" w:type="dxa"/>
           </w:tcPr>
           <w:p>
             <w:pPr>
@@ -718,7 +807,19 @@
               <w:rPr>
                 <w:lang w:val="fr-CA"/>
               </w:rPr>
-              <w:t xml:space="preserve"> et démo finale</w:t>
+              <w:t xml:space="preserve"> et démo</w:t>
+            </w:r>
+            <w:r>
+              <w:rPr>
+                <w:lang w:val="fr-CA"/>
+              </w:rPr>
+              <w:t>nstration</w:t>
+            </w:r>
+            <w:r>
+              <w:rPr>
+                <w:lang w:val="fr-CA"/>
+              </w:rPr>
+              <w:t xml:space="preserve"> finale</w:t>
             </w:r>
           </w:p>
         </w:tc>
@@ -741,7 +842,7 @@
           </w:p>
         </w:tc>
       </w:tr>
-      <w:bookmarkEnd w:id="0"/>
+      <w:bookmarkEnd w:id="1"/>
     </w:tbl>
     <w:p>
       <w:pPr>
@@ -794,7 +895,25 @@
         <w:rPr>
           <w:lang w:val="fr-CA"/>
         </w:rPr>
-        <w:t>Implémenter les exigences non implémentées de l’itération précédente.</w:t>
+        <w:t>Terminer</w:t>
+      </w:r>
+      <w:r>
+        <w:rPr>
+          <w:lang w:val="fr-CA"/>
+        </w:rPr>
+        <w:t xml:space="preserve"> </w:t>
+      </w:r>
+      <w:r>
+        <w:rPr>
+          <w:lang w:val="fr-CA"/>
+        </w:rPr>
+        <w:t>l’implémentation des exigences</w:t>
+      </w:r>
+      <w:r>
+        <w:rPr>
+          <w:lang w:val="fr-CA"/>
+        </w:rPr>
+        <w:t xml:space="preserve"> de l’itération précédente.</w:t>
       </w:r>
     </w:p>
     <w:p>
@@ -812,7 +931,13 @@
         <w:rPr>
           <w:lang w:val="fr-CA"/>
         </w:rPr>
-        <w:t>Terminer et remettre le plan de l’itération 4.</w:t>
+        <w:t>Compléter</w:t>
+      </w:r>
+      <w:r>
+        <w:rPr>
+          <w:lang w:val="fr-CA"/>
+        </w:rPr>
+        <w:t xml:space="preserve"> le plan de l’itération 4.</w:t>
       </w:r>
     </w:p>
     <w:p>
@@ -848,7 +973,13 @@
         <w:rPr>
           <w:lang w:val="fr-CA"/>
         </w:rPr>
-        <w:t>Terminer et remettre le rapport de l’itération 4.</w:t>
+        <w:t xml:space="preserve">Compléter </w:t>
+      </w:r>
+      <w:r>
+        <w:rPr>
+          <w:lang w:val="fr-CA"/>
+        </w:rPr>
+        <w:t>le rapport de l’itération 4.</w:t>
       </w:r>
     </w:p>
     <w:p>
@@ -884,7 +1015,19 @@
         <w:rPr>
           <w:lang w:val="fr-CA"/>
         </w:rPr>
-        <w:t>Déployer notre application sur un serveur externe.</w:t>
+        <w:t xml:space="preserve">Déployer </w:t>
+      </w:r>
+      <w:r>
+        <w:rPr>
+          <w:lang w:val="fr-CA"/>
+        </w:rPr>
+        <w:t>l’</w:t>
+      </w:r>
+      <w:r>
+        <w:rPr>
+          <w:lang w:val="fr-CA"/>
+        </w:rPr>
+        <w:t>application sur un serveur externe.</w:t>
       </w:r>
     </w:p>
     <w:p>
@@ -902,7 +1045,19 @@
         <w:rPr>
           <w:lang w:val="fr-CA"/>
         </w:rPr>
-        <w:t>Terminer et présenter le projet.</w:t>
+        <w:t>Terminer et présenter le projet</w:t>
+      </w:r>
+      <w:r>
+        <w:rPr>
+          <w:lang w:val="fr-CA"/>
+        </w:rPr>
+        <w:t xml:space="preserve"> lors de la démonstration finale</w:t>
+      </w:r>
+      <w:r>
+        <w:rPr>
+          <w:lang w:val="fr-CA"/>
+        </w:rPr>
+        <w:t>.</w:t>
       </w:r>
     </w:p>
     <w:p>
@@ -920,7 +1075,13 @@
         <w:rPr>
           <w:lang w:val="fr-CA"/>
         </w:rPr>
-        <w:t>Amélioration de l’interface utilisateur.</w:t>
+        <w:t>Améliorer</w:t>
+      </w:r>
+      <w:r>
+        <w:rPr>
+          <w:lang w:val="fr-CA"/>
+        </w:rPr>
+        <w:t xml:space="preserve"> l’interface utilisateur.</w:t>
       </w:r>
     </w:p>
     <w:p>
@@ -1018,12 +1179,12 @@
       <w:tblGrid>
         <w:gridCol w:w="1813"/>
         <w:gridCol w:w="720"/>
-        <w:gridCol w:w="990"/>
-        <w:gridCol w:w="720"/>
-        <w:gridCol w:w="990"/>
-        <w:gridCol w:w="990"/>
-        <w:gridCol w:w="990"/>
-        <w:gridCol w:w="2070"/>
+        <w:gridCol w:w="1195"/>
+        <w:gridCol w:w="1275"/>
+        <w:gridCol w:w="993"/>
+        <w:gridCol w:w="850"/>
+        <w:gridCol w:w="1276"/>
+        <w:gridCol w:w="1161"/>
       </w:tblGrid>
       <w:tr>
         <w:trPr>
@@ -1039,7 +1200,6 @@
               <w:widowControl/>
               <w:spacing w:before="60" w:line="240" w:lineRule="auto"/>
               <w:rPr>
-                <w:rFonts w:ascii="Arial" w:hAnsi="Arial" w:cs="Arial"/>
                 <w:b/>
                 <w:sz w:val="18"/>
                 <w:szCs w:val="18"/>
@@ -1048,48 +1208,53 @@
             </w:pPr>
             <w:r>
               <w:rPr>
-                <w:rFonts w:ascii="Arial" w:hAnsi="Arial" w:cs="Arial"/>
                 <w:b/>
                 <w:sz w:val="18"/>
                 <w:szCs w:val="18"/>
                 <w:lang w:val="fr-CA" w:eastAsia="ja-JP"/>
               </w:rPr>
-              <w:t xml:space="preserve">Nom </w:t>
-            </w:r>
-            <w:r>
-              <w:rPr>
-                <w:rFonts w:ascii="Arial" w:hAnsi="Arial" w:cs="Arial"/>
+              <w:t>Nom / Description</w:t>
+            </w:r>
+          </w:p>
+        </w:tc>
+        <w:tc>
+          <w:tcPr>
+            <w:tcW w:w="720" w:type="dxa"/>
+            <w:shd w:val="clear" w:color="auto" w:fill="D9D9D9"/>
+            <w:noWrap/>
+          </w:tcPr>
+          <w:p>
+            <w:pPr>
+              <w:widowControl/>
+              <w:spacing w:before="60" w:line="240" w:lineRule="auto"/>
+              <w:rPr>
                 <w:b/>
                 <w:sz w:val="18"/>
                 <w:szCs w:val="18"/>
                 <w:lang w:val="fr-CA" w:eastAsia="ja-JP"/>
               </w:rPr>
-              <w:t>/ D</w:t>
-            </w:r>
-            <w:r>
-              <w:rPr>
-                <w:rFonts w:ascii="Arial" w:hAnsi="Arial" w:cs="Arial"/>
+            </w:pPr>
+            <w:r>
+              <w:rPr>
                 <w:b/>
                 <w:sz w:val="18"/>
                 <w:szCs w:val="18"/>
                 <w:lang w:val="fr-CA" w:eastAsia="ja-JP"/>
               </w:rPr>
-              <w:t>escription</w:t>
-            </w:r>
-          </w:p>
-        </w:tc>
-        <w:tc>
-          <w:tcPr>
-            <w:tcW w:w="720" w:type="dxa"/>
+              <w:t xml:space="preserve">Priorité  </w:t>
+            </w:r>
+          </w:p>
+        </w:tc>
+        <w:tc>
+          <w:tcPr>
+            <w:tcW w:w="1195" w:type="dxa"/>
             <w:shd w:val="clear" w:color="auto" w:fill="D9D9D9"/>
-            <w:noWrap/>
           </w:tcPr>
           <w:p>
             <w:pPr>
               <w:widowControl/>
               <w:spacing w:before="60" w:line="240" w:lineRule="auto"/>
               <w:rPr>
-                <w:rFonts w:ascii="Arial" w:hAnsi="Arial" w:cs="Arial"/>
                 <w:b/>
                 <w:sz w:val="18"/>
                 <w:szCs w:val="18"/>
@@ -1098,19 +1263,18 @@
             </w:pPr>
             <w:r>
               <w:rPr>
-                <w:rFonts w:ascii="Arial" w:hAnsi="Arial" w:cs="Arial"/>
                 <w:b/>
                 <w:sz w:val="18"/>
                 <w:szCs w:val="18"/>
                 <w:lang w:val="fr-CA" w:eastAsia="ja-JP"/>
               </w:rPr>
-              <w:t xml:space="preserve">Priorité  </w:t>
-            </w:r>
-          </w:p>
-        </w:tc>
-        <w:tc>
-          <w:tcPr>
-            <w:tcW w:w="990" w:type="dxa"/>
+              <w:t>Estimation de la taille (points)</w:t>
+            </w:r>
+          </w:p>
+        </w:tc>
+        <w:tc>
+          <w:tcPr>
+            <w:tcW w:w="1275" w:type="dxa"/>
             <w:shd w:val="clear" w:color="auto" w:fill="D9D9D9"/>
           </w:tcPr>
           <w:p>
@@ -1118,7 +1282,6 @@
               <w:widowControl/>
               <w:spacing w:before="60" w:line="240" w:lineRule="auto"/>
               <w:rPr>
-                <w:rFonts w:ascii="Arial" w:hAnsi="Arial" w:cs="Arial"/>
                 <w:b/>
                 <w:sz w:val="18"/>
                 <w:szCs w:val="18"/>
@@ -1127,19 +1290,18 @@
             </w:pPr>
             <w:r>
               <w:rPr>
-                <w:rFonts w:ascii="Arial" w:hAnsi="Arial" w:cs="Arial"/>
                 <w:b/>
                 <w:sz w:val="18"/>
                 <w:szCs w:val="18"/>
                 <w:lang w:val="fr-CA" w:eastAsia="ja-JP"/>
               </w:rPr>
-              <w:t>Estimation de la taille (points)</w:t>
-            </w:r>
-          </w:p>
-        </w:tc>
-        <w:tc>
-          <w:tcPr>
-            <w:tcW w:w="720" w:type="dxa"/>
+              <w:t>État</w:t>
+            </w:r>
+          </w:p>
+        </w:tc>
+        <w:tc>
+          <w:tcPr>
+            <w:tcW w:w="993" w:type="dxa"/>
             <w:shd w:val="clear" w:color="auto" w:fill="D9D9D9"/>
           </w:tcPr>
           <w:p>
@@ -1147,7 +1309,6 @@
               <w:widowControl/>
               <w:spacing w:before="60" w:line="240" w:lineRule="auto"/>
               <w:rPr>
-                <w:rFonts w:ascii="Arial" w:hAnsi="Arial" w:cs="Arial"/>
                 <w:b/>
                 <w:sz w:val="18"/>
                 <w:szCs w:val="18"/>
@@ -1156,19 +1317,18 @@
             </w:pPr>
             <w:r>
               <w:rPr>
-                <w:rFonts w:ascii="Arial" w:hAnsi="Arial" w:cs="Arial"/>
                 <w:b/>
                 <w:sz w:val="18"/>
                 <w:szCs w:val="18"/>
                 <w:lang w:val="fr-CA" w:eastAsia="ja-JP"/>
               </w:rPr>
-              <w:t>État</w:t>
-            </w:r>
-          </w:p>
-        </w:tc>
-        <w:tc>
-          <w:tcPr>
-            <w:tcW w:w="990" w:type="dxa"/>
+              <w:t>Assigné à (nom)</w:t>
+            </w:r>
+          </w:p>
+        </w:tc>
+        <w:tc>
+          <w:tcPr>
+            <w:tcW w:w="850" w:type="dxa"/>
             <w:shd w:val="clear" w:color="auto" w:fill="D9D9D9"/>
           </w:tcPr>
           <w:p>
@@ -1176,7 +1336,6 @@
               <w:widowControl/>
               <w:spacing w:before="60" w:line="240" w:lineRule="auto"/>
               <w:rPr>
-                <w:rFonts w:ascii="Arial" w:hAnsi="Arial" w:cs="Arial"/>
                 <w:b/>
                 <w:sz w:val="18"/>
                 <w:szCs w:val="18"/>
@@ -1185,200 +1344,78 @@
             </w:pPr>
             <w:r>
               <w:rPr>
-                <w:rFonts w:ascii="Arial" w:hAnsi="Arial" w:cs="Arial"/>
                 <w:b/>
                 <w:sz w:val="18"/>
                 <w:szCs w:val="18"/>
                 <w:lang w:val="fr-CA" w:eastAsia="ja-JP"/>
               </w:rPr>
-              <w:t>Assigné à (nom)</w:t>
-            </w:r>
-          </w:p>
-        </w:tc>
-        <w:tc>
-          <w:tcPr>
-            <w:tcW w:w="990" w:type="dxa"/>
-            <w:shd w:val="clear" w:color="auto" w:fill="D9D9D9"/>
-          </w:tcPr>
-          <w:p>
-            <w:pPr>
-              <w:widowControl/>
-              <w:spacing w:before="60" w:line="240" w:lineRule="auto"/>
-              <w:rPr>
-                <w:rFonts w:ascii="Arial" w:hAnsi="Arial" w:cs="Arial"/>
+              <w:t>Heures travaillées</w:t>
+            </w:r>
+            <w:r>
+              <w:rPr>
                 <w:b/>
                 <w:sz w:val="18"/>
                 <w:szCs w:val="18"/>
                 <w:lang w:val="fr-CA" w:eastAsia="ja-JP"/>
               </w:rPr>
-            </w:pPr>
-            <w:r>
-              <w:rPr>
-                <w:rFonts w:ascii="Arial" w:hAnsi="Arial" w:cs="Arial"/>
+              <w:t xml:space="preserve"> </w:t>
+            </w:r>
+          </w:p>
+        </w:tc>
+        <w:tc>
+          <w:tcPr>
+            <w:tcW w:w="1276" w:type="dxa"/>
+            <w:shd w:val="clear" w:color="auto" w:fill="D9D9D9"/>
+          </w:tcPr>
+          <w:p>
+            <w:pPr>
+              <w:widowControl/>
+              <w:spacing w:before="60" w:line="240" w:lineRule="auto"/>
+              <w:rPr>
                 <w:b/>
                 <w:sz w:val="18"/>
                 <w:szCs w:val="18"/>
                 <w:lang w:val="fr-CA" w:eastAsia="ja-JP"/>
               </w:rPr>
-              <w:t>Heures travaillées</w:t>
-            </w:r>
-            <w:r>
-              <w:rPr>
-                <w:rFonts w:ascii="Arial" w:hAnsi="Arial" w:cs="Arial"/>
+            </w:pPr>
+            <w:r>
+              <w:rPr>
                 <w:b/>
                 <w:sz w:val="18"/>
                 <w:szCs w:val="18"/>
                 <w:lang w:val="fr-CA" w:eastAsia="ja-JP"/>
               </w:rPr>
-              <w:t xml:space="preserve"> </w:t>
-            </w:r>
-          </w:p>
-        </w:tc>
-        <w:tc>
-          <w:tcPr>
-            <w:tcW w:w="990" w:type="dxa"/>
-            <w:shd w:val="clear" w:color="auto" w:fill="D9D9D9"/>
-          </w:tcPr>
-          <w:p>
-            <w:pPr>
-              <w:widowControl/>
-              <w:spacing w:before="60" w:line="240" w:lineRule="auto"/>
-              <w:rPr>
-                <w:rFonts w:ascii="Arial" w:hAnsi="Arial" w:cs="Arial"/>
+              <w:t>Heures restantes (estimées)</w:t>
+            </w:r>
+            <w:r>
+              <w:rPr>
                 <w:b/>
                 <w:sz w:val="18"/>
                 <w:szCs w:val="18"/>
                 <w:lang w:val="fr-CA" w:eastAsia="ja-JP"/>
               </w:rPr>
-            </w:pPr>
-            <w:r>
-              <w:rPr>
-                <w:rFonts w:ascii="Arial" w:hAnsi="Arial" w:cs="Arial"/>
+              <w:t xml:space="preserve"> </w:t>
+            </w:r>
+          </w:p>
+        </w:tc>
+        <w:tc>
+          <w:tcPr>
+            <w:tcW w:w="1161" w:type="dxa"/>
+            <w:shd w:val="clear" w:color="auto" w:fill="D9D9D9"/>
+          </w:tcPr>
+          <w:p>
+            <w:pPr>
+              <w:widowControl/>
+              <w:spacing w:before="60" w:line="240" w:lineRule="auto"/>
+              <w:rPr>
                 <w:b/>
                 <w:sz w:val="18"/>
                 <w:szCs w:val="18"/>
                 <w:lang w:val="fr-CA" w:eastAsia="ja-JP"/>
               </w:rPr>
-              <w:t>H</w:t>
-            </w:r>
-            <w:r>
-              <w:rPr>
-                <w:rFonts w:ascii="Arial" w:hAnsi="Arial" w:cs="Arial"/>
-                <w:b/>
-                <w:sz w:val="18"/>
-                <w:szCs w:val="18"/>
-                <w:lang w:val="fr-CA" w:eastAsia="ja-JP"/>
-              </w:rPr>
-              <w:t>eures restantes</w:t>
-            </w:r>
-            <w:r>
-              <w:rPr>
-                <w:rFonts w:ascii="Arial" w:hAnsi="Arial" w:cs="Arial"/>
-                <w:b/>
-                <w:sz w:val="18"/>
-                <w:szCs w:val="18"/>
-                <w:lang w:val="fr-CA" w:eastAsia="ja-JP"/>
-              </w:rPr>
-              <w:t xml:space="preserve"> (estimées)</w:t>
-            </w:r>
-            <w:r>
-              <w:rPr>
-                <w:rFonts w:ascii="Arial" w:hAnsi="Arial" w:cs="Arial"/>
-                <w:b/>
-                <w:sz w:val="18"/>
-                <w:szCs w:val="18"/>
-                <w:vertAlign w:val="superscript"/>
-                <w:lang w:val="fr-CA" w:eastAsia="ja-JP"/>
-              </w:rPr>
-              <w:fldChar w:fldCharType="begin"/>
-            </w:r>
-            <w:r>
-              <w:rPr>
-                <w:rFonts w:ascii="Arial" w:hAnsi="Arial" w:cs="Arial"/>
-                <w:b/>
-                <w:sz w:val="18"/>
-                <w:szCs w:val="18"/>
-                <w:vertAlign w:val="superscript"/>
-                <w:lang w:val="fr-CA" w:eastAsia="ja-JP"/>
-              </w:rPr>
-              <w:instrText xml:space="preserve"> NOTEREF _Ref387505324 \h </w:instrText>
-            </w:r>
-            <w:r>
-              <w:rPr>
-                <w:rFonts w:ascii="Arial" w:hAnsi="Arial" w:cs="Arial"/>
-                <w:b/>
-                <w:sz w:val="18"/>
-                <w:szCs w:val="18"/>
-                <w:vertAlign w:val="superscript"/>
-                <w:lang w:val="fr-CA" w:eastAsia="ja-JP"/>
-              </w:rPr>
-              <w:instrText xml:space="preserve"> \* MERGEFORMAT </w:instrText>
-            </w:r>
-            <w:r>
-              <w:rPr>
-                <w:rFonts w:ascii="Arial" w:hAnsi="Arial" w:cs="Arial"/>
-                <w:b/>
-                <w:sz w:val="18"/>
-                <w:szCs w:val="18"/>
-                <w:vertAlign w:val="superscript"/>
-                <w:lang w:val="fr-CA" w:eastAsia="ja-JP"/>
-              </w:rPr>
-            </w:r>
-            <w:r>
-              <w:rPr>
-                <w:rFonts w:ascii="Arial" w:hAnsi="Arial" w:cs="Arial"/>
-                <w:b/>
-                <w:sz w:val="18"/>
-                <w:szCs w:val="18"/>
-                <w:vertAlign w:val="superscript"/>
-                <w:lang w:val="fr-CA" w:eastAsia="ja-JP"/>
-              </w:rPr>
-              <w:fldChar w:fldCharType="separate"/>
-            </w:r>
-            <w:r>
-              <w:rPr>
-                <w:rFonts w:ascii="Arial" w:hAnsi="Arial" w:cs="Arial"/>
-                <w:b/>
-                <w:sz w:val="18"/>
-                <w:szCs w:val="18"/>
-                <w:vertAlign w:val="superscript"/>
-                <w:lang w:val="fr-CA" w:eastAsia="ja-JP"/>
-              </w:rPr>
-              <w:t>2</w:t>
-            </w:r>
-            <w:r>
-              <w:rPr>
-                <w:rFonts w:ascii="Arial" w:hAnsi="Arial" w:cs="Arial"/>
-                <w:b/>
-                <w:sz w:val="18"/>
-                <w:szCs w:val="18"/>
-                <w:vertAlign w:val="superscript"/>
-                <w:lang w:val="fr-CA" w:eastAsia="ja-JP"/>
-              </w:rPr>
-              <w:fldChar w:fldCharType="end"/>
-            </w:r>
-          </w:p>
-        </w:tc>
-        <w:tc>
-          <w:tcPr>
-            <w:tcW w:w="2070" w:type="dxa"/>
-            <w:shd w:val="clear" w:color="auto" w:fill="D9D9D9"/>
-          </w:tcPr>
-          <w:p>
-            <w:pPr>
-              <w:widowControl/>
-              <w:spacing w:before="60" w:line="240" w:lineRule="auto"/>
-              <w:rPr>
-                <w:rFonts w:ascii="Arial" w:hAnsi="Arial" w:cs="Arial"/>
-                <w:b/>
-                <w:sz w:val="18"/>
-                <w:szCs w:val="18"/>
-                <w:lang w:val="fr-CA" w:eastAsia="ja-JP"/>
-              </w:rPr>
-            </w:pPr>
-            <w:r>
-              <w:rPr>
-                <w:rFonts w:ascii="Arial" w:hAnsi="Arial" w:cs="Arial"/>
+            </w:pPr>
+            <w:r>
+              <w:rPr>
                 <w:b/>
                 <w:sz w:val="18"/>
                 <w:szCs w:val="18"/>
@@ -1405,7 +1442,6 @@
               <w:widowControl/>
               <w:spacing w:line="240" w:lineRule="auto"/>
               <w:rPr>
-                <w:rFonts w:ascii="Arial" w:hAnsi="Arial" w:cs="Arial"/>
                 <w:lang w:val="fr-CA" w:eastAsia="ja-JP"/>
               </w:rPr>
             </w:pPr>
@@ -1429,13 +1465,11 @@
               <w:widowControl/>
               <w:spacing w:line="240" w:lineRule="auto"/>
               <w:rPr>
-                <w:rFonts w:ascii="Arial" w:hAnsi="Arial" w:cs="Arial"/>
-                <w:lang w:val="fr-CA" w:eastAsia="ja-JP"/>
-              </w:rPr>
-            </w:pPr>
-            <w:r>
-              <w:rPr>
-                <w:rFonts w:ascii="Arial" w:hAnsi="Arial" w:cs="Arial"/>
+                <w:lang w:val="fr-CA" w:eastAsia="ja-JP"/>
+              </w:rPr>
+            </w:pPr>
+            <w:r>
+              <w:rPr>
                 <w:lang w:val="fr-CA" w:eastAsia="ja-JP"/>
               </w:rPr>
               <w:t>1</w:t>
@@ -1444,7 +1478,7 @@
         </w:tc>
         <w:tc>
           <w:tcPr>
-            <w:tcW w:w="990" w:type="dxa"/>
+            <w:tcW w:w="1195" w:type="dxa"/>
             <w:shd w:val="clear" w:color="auto" w:fill="auto"/>
             <w:noWrap/>
             <w:vAlign w:val="bottom"/>
@@ -1454,13 +1488,11 @@
               <w:widowControl/>
               <w:spacing w:line="240" w:lineRule="auto"/>
               <w:rPr>
-                <w:rFonts w:ascii="Arial" w:hAnsi="Arial" w:cs="Arial"/>
-                <w:lang w:val="fr-CA" w:eastAsia="ja-JP"/>
-              </w:rPr>
-            </w:pPr>
-            <w:r>
-              <w:rPr>
-                <w:rFonts w:ascii="Arial" w:hAnsi="Arial" w:cs="Arial"/>
+                <w:lang w:val="fr-CA" w:eastAsia="ja-JP"/>
+              </w:rPr>
+            </w:pPr>
+            <w:r>
+              <w:rPr>
                 <w:lang w:val="fr-CA" w:eastAsia="ja-JP"/>
               </w:rPr>
               <w:t>1</w:t>
@@ -1469,7 +1501,7 @@
         </w:tc>
         <w:tc>
           <w:tcPr>
-            <w:tcW w:w="720" w:type="dxa"/>
+            <w:tcW w:w="1275" w:type="dxa"/>
             <w:shd w:val="clear" w:color="auto" w:fill="auto"/>
             <w:noWrap/>
             <w:vAlign w:val="bottom"/>
@@ -1479,13 +1511,11 @@
               <w:widowControl/>
               <w:spacing w:line="240" w:lineRule="auto"/>
               <w:rPr>
-                <w:rFonts w:ascii="Arial" w:hAnsi="Arial" w:cs="Arial"/>
-                <w:lang w:val="fr-CA" w:eastAsia="ja-JP"/>
-              </w:rPr>
-            </w:pPr>
-            <w:r>
-              <w:rPr>
-                <w:rFonts w:ascii="Arial" w:hAnsi="Arial" w:cs="Arial"/>
+                <w:lang w:val="fr-CA" w:eastAsia="ja-JP"/>
+              </w:rPr>
+            </w:pPr>
+            <w:r>
+              <w:rPr>
                 <w:lang w:val="fr-CA" w:eastAsia="ja-JP"/>
               </w:rPr>
               <w:t>Terminé</w:t>
@@ -1494,7 +1524,7 @@
         </w:tc>
         <w:tc>
           <w:tcPr>
-            <w:tcW w:w="990" w:type="dxa"/>
+            <w:tcW w:w="993" w:type="dxa"/>
             <w:shd w:val="clear" w:color="auto" w:fill="auto"/>
             <w:noWrap/>
             <w:vAlign w:val="bottom"/>
@@ -1504,13 +1534,11 @@
               <w:widowControl/>
               <w:spacing w:line="240" w:lineRule="auto"/>
               <w:rPr>
-                <w:rFonts w:ascii="Arial" w:hAnsi="Arial" w:cs="Arial"/>
-                <w:lang w:val="fr-CA" w:eastAsia="ja-JP"/>
-              </w:rPr>
-            </w:pPr>
-            <w:r>
-              <w:rPr>
-                <w:rFonts w:ascii="Arial" w:hAnsi="Arial" w:cs="Arial"/>
+                <w:lang w:val="fr-CA" w:eastAsia="ja-JP"/>
+              </w:rPr>
+            </w:pPr>
+            <w:r>
+              <w:rPr>
                 <w:lang w:val="fr-CA" w:eastAsia="ja-JP"/>
               </w:rPr>
               <w:t>André</w:t>
@@ -1519,7 +1547,7 @@
         </w:tc>
         <w:tc>
           <w:tcPr>
-            <w:tcW w:w="990" w:type="dxa"/>
+            <w:tcW w:w="850" w:type="dxa"/>
             <w:shd w:val="clear" w:color="auto" w:fill="auto"/>
             <w:noWrap/>
             <w:vAlign w:val="bottom"/>
@@ -1529,13 +1557,11 @@
               <w:widowControl/>
               <w:spacing w:line="240" w:lineRule="auto"/>
               <w:rPr>
-                <w:rFonts w:ascii="Arial" w:hAnsi="Arial" w:cs="Arial"/>
-                <w:lang w:val="fr-CA" w:eastAsia="ja-JP"/>
-              </w:rPr>
-            </w:pPr>
-            <w:r>
-              <w:rPr>
-                <w:rFonts w:ascii="Arial" w:hAnsi="Arial" w:cs="Arial"/>
+                <w:lang w:val="fr-CA" w:eastAsia="ja-JP"/>
+              </w:rPr>
+            </w:pPr>
+            <w:r>
+              <w:rPr>
                 <w:lang w:val="fr-CA" w:eastAsia="ja-JP"/>
               </w:rPr>
               <w:t>1,5</w:t>
@@ -1544,7 +1570,7 @@
         </w:tc>
         <w:tc>
           <w:tcPr>
-            <w:tcW w:w="990" w:type="dxa"/>
+            <w:tcW w:w="1276" w:type="dxa"/>
             <w:shd w:val="clear" w:color="auto" w:fill="auto"/>
             <w:noWrap/>
             <w:vAlign w:val="bottom"/>
@@ -1554,13 +1580,11 @@
               <w:widowControl/>
               <w:spacing w:line="240" w:lineRule="auto"/>
               <w:rPr>
-                <w:rFonts w:ascii="Arial" w:hAnsi="Arial" w:cs="Arial"/>
-                <w:lang w:val="fr-CA" w:eastAsia="ja-JP"/>
-              </w:rPr>
-            </w:pPr>
-            <w:r>
-              <w:rPr>
-                <w:rFonts w:ascii="Arial" w:hAnsi="Arial" w:cs="Arial"/>
+                <w:lang w:val="fr-CA" w:eastAsia="ja-JP"/>
+              </w:rPr>
+            </w:pPr>
+            <w:r>
+              <w:rPr>
                 <w:lang w:val="fr-CA" w:eastAsia="ja-JP"/>
               </w:rPr>
               <w:t>0</w:t>
@@ -1569,15 +1593,14 @@
         </w:tc>
         <w:tc>
           <w:tcPr>
-            <w:tcW w:w="2070" w:type="dxa"/>
-            <w:vAlign w:val="bottom"/>
-          </w:tcPr>
-          <w:p>
-            <w:pPr>
-              <w:widowControl/>
-              <w:spacing w:line="240" w:lineRule="auto"/>
-              <w:rPr>
-                <w:rFonts w:ascii="Arial" w:hAnsi="Arial" w:cs="Arial"/>
+            <w:tcW w:w="1161" w:type="dxa"/>
+            <w:vAlign w:val="bottom"/>
+          </w:tcPr>
+          <w:p>
+            <w:pPr>
+              <w:widowControl/>
+              <w:spacing w:line="240" w:lineRule="auto"/>
+              <w:rPr>
                 <w:lang w:val="fr-CA" w:eastAsia="ja-JP"/>
               </w:rPr>
             </w:pPr>
@@ -1600,15 +1623,20 @@
               <w:widowControl/>
               <w:spacing w:line="240" w:lineRule="auto"/>
               <w:rPr>
-                <w:rFonts w:ascii="Arial" w:hAnsi="Arial" w:cs="Arial"/>
-                <w:lang w:val="fr-CA" w:eastAsia="ja-JP"/>
-              </w:rPr>
-            </w:pPr>
-            <w:r>
-              <w:rPr>
-                <w:lang w:val="fr-CA"/>
-              </w:rPr>
-              <w:t>Conception de F6 « préparer une commande »</w:t>
+                <w:lang w:val="fr-CA" w:eastAsia="ja-JP"/>
+              </w:rPr>
+            </w:pPr>
+            <w:r>
+              <w:rPr>
+                <w:lang w:val="fr-CA"/>
+              </w:rPr>
+              <w:t>Conception de F6 « P</w:t>
+            </w:r>
+            <w:r>
+              <w:rPr>
+                <w:lang w:val="fr-CA"/>
+              </w:rPr>
+              <w:t>réparer une commande »</w:t>
             </w:r>
           </w:p>
         </w:tc>
@@ -1624,13 +1652,11 @@
               <w:widowControl/>
               <w:spacing w:line="240" w:lineRule="auto"/>
               <w:rPr>
-                <w:rFonts w:ascii="Arial" w:hAnsi="Arial" w:cs="Arial"/>
-                <w:lang w:val="fr-CA" w:eastAsia="ja-JP"/>
-              </w:rPr>
-            </w:pPr>
-            <w:r>
-              <w:rPr>
-                <w:rFonts w:ascii="Arial" w:hAnsi="Arial" w:cs="Arial"/>
+                <w:lang w:val="fr-CA" w:eastAsia="ja-JP"/>
+              </w:rPr>
+            </w:pPr>
+            <w:r>
+              <w:rPr>
                 <w:lang w:val="fr-CA" w:eastAsia="ja-JP"/>
               </w:rPr>
               <w:t>2</w:t>
@@ -1639,7 +1665,7 @@
         </w:tc>
         <w:tc>
           <w:tcPr>
-            <w:tcW w:w="990" w:type="dxa"/>
+            <w:tcW w:w="1195" w:type="dxa"/>
             <w:shd w:val="clear" w:color="auto" w:fill="auto"/>
             <w:noWrap/>
             <w:vAlign w:val="bottom"/>
@@ -1649,13 +1675,11 @@
               <w:widowControl/>
               <w:spacing w:line="240" w:lineRule="auto"/>
               <w:rPr>
-                <w:rFonts w:ascii="Arial" w:hAnsi="Arial" w:cs="Arial"/>
-                <w:lang w:val="fr-CA" w:eastAsia="ja-JP"/>
-              </w:rPr>
-            </w:pPr>
-            <w:r>
-              <w:rPr>
-                <w:rFonts w:ascii="Arial" w:hAnsi="Arial" w:cs="Arial"/>
+                <w:lang w:val="fr-CA" w:eastAsia="ja-JP"/>
+              </w:rPr>
+            </w:pPr>
+            <w:r>
+              <w:rPr>
                 <w:lang w:val="fr-CA" w:eastAsia="ja-JP"/>
               </w:rPr>
               <w:t>3</w:t>
@@ -1664,7 +1688,7 @@
         </w:tc>
         <w:tc>
           <w:tcPr>
-            <w:tcW w:w="720" w:type="dxa"/>
+            <w:tcW w:w="1275" w:type="dxa"/>
             <w:shd w:val="clear" w:color="auto" w:fill="auto"/>
             <w:noWrap/>
             <w:vAlign w:val="bottom"/>
@@ -1674,13 +1698,11 @@
               <w:widowControl/>
               <w:spacing w:line="240" w:lineRule="auto"/>
               <w:rPr>
-                <w:rFonts w:ascii="Arial" w:hAnsi="Arial" w:cs="Arial"/>
-                <w:lang w:val="fr-CA" w:eastAsia="ja-JP"/>
-              </w:rPr>
-            </w:pPr>
-            <w:r>
-              <w:rPr>
-                <w:rFonts w:ascii="Arial" w:hAnsi="Arial" w:cs="Arial"/>
+                <w:lang w:val="fr-CA" w:eastAsia="ja-JP"/>
+              </w:rPr>
+            </w:pPr>
+            <w:r>
+              <w:rPr>
                 <w:lang w:val="fr-CA" w:eastAsia="ja-JP"/>
               </w:rPr>
               <w:t>Non débuté</w:t>
@@ -1689,7 +1711,7 @@
         </w:tc>
         <w:tc>
           <w:tcPr>
-            <w:tcW w:w="990" w:type="dxa"/>
+            <w:tcW w:w="993" w:type="dxa"/>
             <w:shd w:val="clear" w:color="auto" w:fill="auto"/>
             <w:noWrap/>
             <w:vAlign w:val="bottom"/>
@@ -1699,13 +1721,11 @@
               <w:widowControl/>
               <w:spacing w:line="240" w:lineRule="auto"/>
               <w:rPr>
-                <w:rFonts w:ascii="Arial" w:hAnsi="Arial" w:cs="Arial"/>
-                <w:lang w:val="fr-CA" w:eastAsia="ja-JP"/>
-              </w:rPr>
-            </w:pPr>
-            <w:r>
-              <w:rPr>
-                <w:rFonts w:ascii="Arial" w:hAnsi="Arial" w:cs="Arial"/>
+                <w:lang w:val="fr-CA" w:eastAsia="ja-JP"/>
+              </w:rPr>
+            </w:pPr>
+            <w:r>
+              <w:rPr>
                 <w:lang w:val="fr-CA" w:eastAsia="ja-JP"/>
               </w:rPr>
               <w:t>Anthony</w:t>
@@ -1714,7 +1734,7 @@
         </w:tc>
         <w:tc>
           <w:tcPr>
-            <w:tcW w:w="990" w:type="dxa"/>
+            <w:tcW w:w="850" w:type="dxa"/>
             <w:shd w:val="clear" w:color="auto" w:fill="auto"/>
             <w:noWrap/>
             <w:vAlign w:val="bottom"/>
@@ -1724,15 +1744,14 @@
               <w:widowControl/>
               <w:spacing w:line="240" w:lineRule="auto"/>
               <w:rPr>
-                <w:rFonts w:ascii="Arial" w:hAnsi="Arial" w:cs="Arial"/>
-                <w:lang w:val="fr-CA" w:eastAsia="ja-JP"/>
-              </w:rPr>
-            </w:pPr>
-          </w:p>
-        </w:tc>
-        <w:tc>
-          <w:tcPr>
-            <w:tcW w:w="990" w:type="dxa"/>
+                <w:lang w:val="fr-CA" w:eastAsia="ja-JP"/>
+              </w:rPr>
+            </w:pPr>
+          </w:p>
+        </w:tc>
+        <w:tc>
+          <w:tcPr>
+            <w:tcW w:w="1276" w:type="dxa"/>
             <w:shd w:val="clear" w:color="auto" w:fill="auto"/>
             <w:noWrap/>
             <w:vAlign w:val="bottom"/>
@@ -1742,13 +1761,11 @@
               <w:widowControl/>
               <w:spacing w:line="240" w:lineRule="auto"/>
               <w:rPr>
-                <w:rFonts w:ascii="Arial" w:hAnsi="Arial" w:cs="Arial"/>
-                <w:lang w:val="fr-CA" w:eastAsia="ja-JP"/>
-              </w:rPr>
-            </w:pPr>
-            <w:r>
-              <w:rPr>
-                <w:rFonts w:ascii="Arial" w:hAnsi="Arial" w:cs="Arial"/>
+                <w:lang w:val="fr-CA" w:eastAsia="ja-JP"/>
+              </w:rPr>
+            </w:pPr>
+            <w:r>
+              <w:rPr>
                 <w:lang w:val="fr-CA" w:eastAsia="ja-JP"/>
               </w:rPr>
               <w:t>4</w:t>
@@ -1757,15 +1774,14 @@
         </w:tc>
         <w:tc>
           <w:tcPr>
-            <w:tcW w:w="2070" w:type="dxa"/>
-            <w:vAlign w:val="bottom"/>
-          </w:tcPr>
-          <w:p>
-            <w:pPr>
-              <w:widowControl/>
-              <w:spacing w:line="240" w:lineRule="auto"/>
-              <w:rPr>
-                <w:rFonts w:ascii="Arial" w:hAnsi="Arial" w:cs="Arial"/>
+            <w:tcW w:w="1161" w:type="dxa"/>
+            <w:vAlign w:val="bottom"/>
+          </w:tcPr>
+          <w:p>
+            <w:pPr>
+              <w:widowControl/>
+              <w:spacing w:line="240" w:lineRule="auto"/>
+              <w:rPr>
                 <w:lang w:val="fr-CA" w:eastAsia="ja-JP"/>
               </w:rPr>
             </w:pPr>
@@ -1792,7 +1808,13 @@
               <w:rPr>
                 <w:lang w:val="fr-CA"/>
               </w:rPr>
-              <w:t>Conception de F7 « accepter une commande »</w:t>
+              <w:t>Conception de F7 « A</w:t>
+            </w:r>
+            <w:r>
+              <w:rPr>
+                <w:lang w:val="fr-CA"/>
+              </w:rPr>
+              <w:t>ccepter une commande »</w:t>
             </w:r>
           </w:p>
         </w:tc>
@@ -1808,13 +1830,11 @@
               <w:widowControl/>
               <w:spacing w:line="240" w:lineRule="auto"/>
               <w:rPr>
-                <w:rFonts w:ascii="Arial" w:hAnsi="Arial" w:cs="Arial"/>
-                <w:lang w:val="fr-CA" w:eastAsia="ja-JP"/>
-              </w:rPr>
-            </w:pPr>
-            <w:r>
-              <w:rPr>
-                <w:rFonts w:ascii="Arial" w:hAnsi="Arial" w:cs="Arial"/>
+                <w:lang w:val="fr-CA" w:eastAsia="ja-JP"/>
+              </w:rPr>
+            </w:pPr>
+            <w:r>
+              <w:rPr>
                 <w:lang w:val="fr-CA" w:eastAsia="ja-JP"/>
               </w:rPr>
               <w:t>2</w:t>
@@ -1823,7 +1843,7 @@
         </w:tc>
         <w:tc>
           <w:tcPr>
-            <w:tcW w:w="990" w:type="dxa"/>
+            <w:tcW w:w="1195" w:type="dxa"/>
             <w:shd w:val="clear" w:color="auto" w:fill="auto"/>
             <w:noWrap/>
             <w:vAlign w:val="bottom"/>
@@ -1833,13 +1853,11 @@
               <w:widowControl/>
               <w:spacing w:line="240" w:lineRule="auto"/>
               <w:rPr>
-                <w:rFonts w:ascii="Arial" w:hAnsi="Arial" w:cs="Arial"/>
-                <w:lang w:val="fr-CA" w:eastAsia="ja-JP"/>
-              </w:rPr>
-            </w:pPr>
-            <w:r>
-              <w:rPr>
-                <w:rFonts w:ascii="Arial" w:hAnsi="Arial" w:cs="Arial"/>
+                <w:lang w:val="fr-CA" w:eastAsia="ja-JP"/>
+              </w:rPr>
+            </w:pPr>
+            <w:r>
+              <w:rPr>
                 <w:lang w:val="fr-CA" w:eastAsia="ja-JP"/>
               </w:rPr>
               <w:t>3</w:t>
@@ -1848,7 +1866,7 @@
         </w:tc>
         <w:tc>
           <w:tcPr>
-            <w:tcW w:w="720" w:type="dxa"/>
+            <w:tcW w:w="1275" w:type="dxa"/>
             <w:shd w:val="clear" w:color="auto" w:fill="auto"/>
             <w:noWrap/>
             <w:vAlign w:val="bottom"/>
@@ -1858,13 +1876,11 @@
               <w:widowControl/>
               <w:spacing w:line="240" w:lineRule="auto"/>
               <w:rPr>
-                <w:rFonts w:ascii="Arial" w:hAnsi="Arial" w:cs="Arial"/>
-                <w:lang w:val="fr-CA" w:eastAsia="ja-JP"/>
-              </w:rPr>
-            </w:pPr>
-            <w:r>
-              <w:rPr>
-                <w:rFonts w:ascii="Arial" w:hAnsi="Arial" w:cs="Arial"/>
+                <w:lang w:val="fr-CA" w:eastAsia="ja-JP"/>
+              </w:rPr>
+            </w:pPr>
+            <w:r>
+              <w:rPr>
                 <w:lang w:val="fr-CA" w:eastAsia="ja-JP"/>
               </w:rPr>
               <w:t>Non débuté</w:t>
@@ -1873,7 +1889,7 @@
         </w:tc>
         <w:tc>
           <w:tcPr>
-            <w:tcW w:w="990" w:type="dxa"/>
+            <w:tcW w:w="993" w:type="dxa"/>
             <w:shd w:val="clear" w:color="auto" w:fill="auto"/>
             <w:noWrap/>
             <w:vAlign w:val="bottom"/>
@@ -1883,13 +1899,11 @@
               <w:widowControl/>
               <w:spacing w:line="240" w:lineRule="auto"/>
               <w:rPr>
-                <w:rFonts w:ascii="Arial" w:hAnsi="Arial" w:cs="Arial"/>
-                <w:lang w:val="fr-CA" w:eastAsia="ja-JP"/>
-              </w:rPr>
-            </w:pPr>
-            <w:r>
-              <w:rPr>
-                <w:rFonts w:ascii="Arial" w:hAnsi="Arial" w:cs="Arial"/>
+                <w:lang w:val="fr-CA" w:eastAsia="ja-JP"/>
+              </w:rPr>
+            </w:pPr>
+            <w:r>
+              <w:rPr>
                 <w:lang w:val="fr-CA" w:eastAsia="ja-JP"/>
               </w:rPr>
               <w:t>Anthony</w:t>
@@ -1898,7 +1912,7 @@
         </w:tc>
         <w:tc>
           <w:tcPr>
-            <w:tcW w:w="990" w:type="dxa"/>
+            <w:tcW w:w="850" w:type="dxa"/>
             <w:shd w:val="clear" w:color="auto" w:fill="auto"/>
             <w:noWrap/>
             <w:vAlign w:val="bottom"/>
@@ -1908,15 +1922,14 @@
               <w:widowControl/>
               <w:spacing w:line="240" w:lineRule="auto"/>
               <w:rPr>
-                <w:rFonts w:ascii="Arial" w:hAnsi="Arial" w:cs="Arial"/>
-                <w:lang w:val="fr-CA" w:eastAsia="ja-JP"/>
-              </w:rPr>
-            </w:pPr>
-          </w:p>
-        </w:tc>
-        <w:tc>
-          <w:tcPr>
-            <w:tcW w:w="990" w:type="dxa"/>
+                <w:lang w:val="fr-CA" w:eastAsia="ja-JP"/>
+              </w:rPr>
+            </w:pPr>
+          </w:p>
+        </w:tc>
+        <w:tc>
+          <w:tcPr>
+            <w:tcW w:w="1276" w:type="dxa"/>
             <w:shd w:val="clear" w:color="auto" w:fill="auto"/>
             <w:noWrap/>
             <w:vAlign w:val="bottom"/>
@@ -1926,13 +1939,11 @@
               <w:widowControl/>
               <w:spacing w:line="240" w:lineRule="auto"/>
               <w:rPr>
-                <w:rFonts w:ascii="Arial" w:hAnsi="Arial" w:cs="Arial"/>
-                <w:lang w:val="fr-CA" w:eastAsia="ja-JP"/>
-              </w:rPr>
-            </w:pPr>
-            <w:r>
-              <w:rPr>
-                <w:rFonts w:ascii="Arial" w:hAnsi="Arial" w:cs="Arial"/>
+                <w:lang w:val="fr-CA" w:eastAsia="ja-JP"/>
+              </w:rPr>
+            </w:pPr>
+            <w:r>
+              <w:rPr>
                 <w:lang w:val="fr-CA" w:eastAsia="ja-JP"/>
               </w:rPr>
               <w:t>4</w:t>
@@ -1941,15 +1952,14 @@
         </w:tc>
         <w:tc>
           <w:tcPr>
-            <w:tcW w:w="2070" w:type="dxa"/>
-            <w:vAlign w:val="bottom"/>
-          </w:tcPr>
-          <w:p>
-            <w:pPr>
-              <w:widowControl/>
-              <w:spacing w:line="240" w:lineRule="auto"/>
-              <w:rPr>
-                <w:rFonts w:ascii="Arial" w:hAnsi="Arial" w:cs="Arial"/>
+            <w:tcW w:w="1161" w:type="dxa"/>
+            <w:vAlign w:val="bottom"/>
+          </w:tcPr>
+          <w:p>
+            <w:pPr>
+              <w:widowControl/>
+              <w:spacing w:line="240" w:lineRule="auto"/>
+              <w:rPr>
                 <w:lang w:val="fr-CA" w:eastAsia="ja-JP"/>
               </w:rPr>
             </w:pPr>
@@ -1972,15 +1982,20 @@
               <w:widowControl/>
               <w:spacing w:line="240" w:lineRule="auto"/>
               <w:rPr>
-                <w:rFonts w:ascii="Arial" w:hAnsi="Arial" w:cs="Arial"/>
-                <w:lang w:val="fr-CA" w:eastAsia="ja-JP"/>
-              </w:rPr>
-            </w:pPr>
-            <w:r>
-              <w:rPr>
-                <w:lang w:val="fr-CA"/>
-              </w:rPr>
-              <w:t>Conception de In1 « changement d’état par SMS »</w:t>
+                <w:lang w:val="fr-CA" w:eastAsia="ja-JP"/>
+              </w:rPr>
+            </w:pPr>
+            <w:r>
+              <w:rPr>
+                <w:lang w:val="fr-CA"/>
+              </w:rPr>
+              <w:t>Conception de In1 « C</w:t>
+            </w:r>
+            <w:r>
+              <w:rPr>
+                <w:lang w:val="fr-CA"/>
+              </w:rPr>
+              <w:t>hangement d’état par SMS »</w:t>
             </w:r>
           </w:p>
         </w:tc>
@@ -1996,13 +2011,11 @@
               <w:widowControl/>
               <w:spacing w:line="240" w:lineRule="auto"/>
               <w:rPr>
-                <w:rFonts w:ascii="Arial" w:hAnsi="Arial" w:cs="Arial"/>
-                <w:lang w:val="fr-CA" w:eastAsia="ja-JP"/>
-              </w:rPr>
-            </w:pPr>
-            <w:r>
-              <w:rPr>
-                <w:rFonts w:ascii="Arial" w:hAnsi="Arial" w:cs="Arial"/>
+                <w:lang w:val="fr-CA" w:eastAsia="ja-JP"/>
+              </w:rPr>
+            </w:pPr>
+            <w:r>
+              <w:rPr>
                 <w:lang w:val="fr-CA" w:eastAsia="ja-JP"/>
               </w:rPr>
               <w:t>2</w:t>
@@ -2011,7 +2024,7 @@
         </w:tc>
         <w:tc>
           <w:tcPr>
-            <w:tcW w:w="990" w:type="dxa"/>
+            <w:tcW w:w="1195" w:type="dxa"/>
             <w:shd w:val="clear" w:color="auto" w:fill="auto"/>
             <w:noWrap/>
             <w:vAlign w:val="bottom"/>
@@ -2021,13 +2034,11 @@
               <w:widowControl/>
               <w:spacing w:line="240" w:lineRule="auto"/>
               <w:rPr>
-                <w:rFonts w:ascii="Arial" w:hAnsi="Arial" w:cs="Arial"/>
-                <w:lang w:val="fr-CA" w:eastAsia="ja-JP"/>
-              </w:rPr>
-            </w:pPr>
-            <w:r>
-              <w:rPr>
-                <w:rFonts w:ascii="Arial" w:hAnsi="Arial" w:cs="Arial"/>
+                <w:lang w:val="fr-CA" w:eastAsia="ja-JP"/>
+              </w:rPr>
+            </w:pPr>
+            <w:r>
+              <w:rPr>
                 <w:lang w:val="fr-CA" w:eastAsia="ja-JP"/>
               </w:rPr>
               <w:t>3</w:t>
@@ -2036,7 +2047,7 @@
         </w:tc>
         <w:tc>
           <w:tcPr>
-            <w:tcW w:w="720" w:type="dxa"/>
+            <w:tcW w:w="1275" w:type="dxa"/>
             <w:shd w:val="clear" w:color="auto" w:fill="auto"/>
             <w:noWrap/>
             <w:vAlign w:val="bottom"/>
@@ -2046,13 +2057,11 @@
               <w:widowControl/>
               <w:spacing w:line="240" w:lineRule="auto"/>
               <w:rPr>
-                <w:rFonts w:ascii="Arial" w:hAnsi="Arial" w:cs="Arial"/>
-                <w:lang w:val="fr-CA" w:eastAsia="ja-JP"/>
-              </w:rPr>
-            </w:pPr>
-            <w:r>
-              <w:rPr>
-                <w:rFonts w:ascii="Arial" w:hAnsi="Arial" w:cs="Arial"/>
+                <w:lang w:val="fr-CA" w:eastAsia="ja-JP"/>
+              </w:rPr>
+            </w:pPr>
+            <w:r>
+              <w:rPr>
                 <w:lang w:val="fr-CA" w:eastAsia="ja-JP"/>
               </w:rPr>
               <w:t>Non débuté</w:t>
@@ -2061,7 +2070,7 @@
         </w:tc>
         <w:tc>
           <w:tcPr>
-            <w:tcW w:w="990" w:type="dxa"/>
+            <w:tcW w:w="993" w:type="dxa"/>
             <w:shd w:val="clear" w:color="auto" w:fill="auto"/>
             <w:noWrap/>
             <w:vAlign w:val="bottom"/>
@@ -2071,13 +2080,11 @@
               <w:widowControl/>
               <w:spacing w:line="240" w:lineRule="auto"/>
               <w:rPr>
-                <w:rFonts w:ascii="Arial" w:hAnsi="Arial" w:cs="Arial"/>
-                <w:lang w:val="fr-CA" w:eastAsia="ja-JP"/>
-              </w:rPr>
-            </w:pPr>
-            <w:r>
-              <w:rPr>
-                <w:rFonts w:ascii="Arial" w:hAnsi="Arial" w:cs="Arial"/>
+                <w:lang w:val="fr-CA" w:eastAsia="ja-JP"/>
+              </w:rPr>
+            </w:pPr>
+            <w:r>
+              <w:rPr>
                 <w:lang w:val="fr-CA" w:eastAsia="ja-JP"/>
               </w:rPr>
               <w:t>André</w:t>
@@ -2086,7 +2093,7 @@
         </w:tc>
         <w:tc>
           <w:tcPr>
-            <w:tcW w:w="990" w:type="dxa"/>
+            <w:tcW w:w="850" w:type="dxa"/>
             <w:shd w:val="clear" w:color="auto" w:fill="auto"/>
             <w:noWrap/>
             <w:vAlign w:val="bottom"/>
@@ -2096,15 +2103,14 @@
               <w:widowControl/>
               <w:spacing w:line="240" w:lineRule="auto"/>
               <w:rPr>
-                <w:rFonts w:ascii="Arial" w:hAnsi="Arial" w:cs="Arial"/>
-                <w:lang w:val="fr-CA" w:eastAsia="ja-JP"/>
-              </w:rPr>
-            </w:pPr>
-          </w:p>
-        </w:tc>
-        <w:tc>
-          <w:tcPr>
-            <w:tcW w:w="990" w:type="dxa"/>
+                <w:lang w:val="fr-CA" w:eastAsia="ja-JP"/>
+              </w:rPr>
+            </w:pPr>
+          </w:p>
+        </w:tc>
+        <w:tc>
+          <w:tcPr>
+            <w:tcW w:w="1276" w:type="dxa"/>
             <w:shd w:val="clear" w:color="auto" w:fill="auto"/>
             <w:noWrap/>
             <w:vAlign w:val="bottom"/>
@@ -2114,13 +2120,11 @@
               <w:widowControl/>
               <w:spacing w:line="240" w:lineRule="auto"/>
               <w:rPr>
-                <w:rFonts w:ascii="Arial" w:hAnsi="Arial" w:cs="Arial"/>
-                <w:lang w:val="fr-CA" w:eastAsia="ja-JP"/>
-              </w:rPr>
-            </w:pPr>
-            <w:r>
-              <w:rPr>
-                <w:rFonts w:ascii="Arial" w:hAnsi="Arial" w:cs="Arial"/>
+                <w:lang w:val="fr-CA" w:eastAsia="ja-JP"/>
+              </w:rPr>
+            </w:pPr>
+            <w:r>
+              <w:rPr>
                 <w:lang w:val="fr-CA" w:eastAsia="ja-JP"/>
               </w:rPr>
               <w:t>4</w:t>
@@ -2129,15 +2133,14 @@
         </w:tc>
         <w:tc>
           <w:tcPr>
-            <w:tcW w:w="2070" w:type="dxa"/>
-            <w:vAlign w:val="bottom"/>
-          </w:tcPr>
-          <w:p>
-            <w:pPr>
-              <w:widowControl/>
-              <w:spacing w:line="240" w:lineRule="auto"/>
-              <w:rPr>
-                <w:rFonts w:ascii="Arial" w:hAnsi="Arial" w:cs="Arial"/>
+            <w:tcW w:w="1161" w:type="dxa"/>
+            <w:vAlign w:val="bottom"/>
+          </w:tcPr>
+          <w:p>
+            <w:pPr>
+              <w:widowControl/>
+              <w:spacing w:line="240" w:lineRule="auto"/>
+              <w:rPr>
                 <w:lang w:val="fr-CA" w:eastAsia="ja-JP"/>
               </w:rPr>
             </w:pPr>
@@ -2160,7 +2163,6 @@
               <w:widowControl/>
               <w:spacing w:line="240" w:lineRule="auto"/>
               <w:rPr>
-                <w:rFonts w:ascii="Arial" w:hAnsi="Arial" w:cs="Arial"/>
                 <w:lang w:val="fr-CA" w:eastAsia="ja-JP"/>
               </w:rPr>
             </w:pPr>
@@ -2170,14 +2172,12 @@
               </w:rPr>
               <w:t xml:space="preserve">Conception de In2 « Paiement par </w:t>
             </w:r>
-            <w:proofErr w:type="spellStart"/>
-            <w:r>
-              <w:rPr>
-                <w:lang w:val="fr-CA"/>
-              </w:rPr>
-              <w:t>Paypal</w:t>
-            </w:r>
-            <w:proofErr w:type="spellEnd"/>
+            <w:r>
+              <w:rPr>
+                <w:lang w:val="fr-CA"/>
+              </w:rPr>
+              <w:t>PayPal</w:t>
+            </w:r>
             <w:r>
               <w:rPr>
                 <w:lang w:val="fr-CA"/>
@@ -2198,13 +2198,11 @@
               <w:widowControl/>
               <w:spacing w:line="240" w:lineRule="auto"/>
               <w:rPr>
-                <w:rFonts w:ascii="Arial" w:hAnsi="Arial" w:cs="Arial"/>
-                <w:lang w:val="fr-CA" w:eastAsia="ja-JP"/>
-              </w:rPr>
-            </w:pPr>
-            <w:r>
-              <w:rPr>
-                <w:rFonts w:ascii="Arial" w:hAnsi="Arial" w:cs="Arial"/>
+                <w:lang w:val="fr-CA" w:eastAsia="ja-JP"/>
+              </w:rPr>
+            </w:pPr>
+            <w:r>
+              <w:rPr>
                 <w:lang w:val="fr-CA" w:eastAsia="ja-JP"/>
               </w:rPr>
               <w:t>2</w:t>
@@ -2213,7 +2211,7 @@
         </w:tc>
         <w:tc>
           <w:tcPr>
-            <w:tcW w:w="990" w:type="dxa"/>
+            <w:tcW w:w="1195" w:type="dxa"/>
             <w:shd w:val="clear" w:color="auto" w:fill="auto"/>
             <w:noWrap/>
             <w:vAlign w:val="bottom"/>
@@ -2223,13 +2221,11 @@
               <w:widowControl/>
               <w:spacing w:line="240" w:lineRule="auto"/>
               <w:rPr>
-                <w:rFonts w:ascii="Arial" w:hAnsi="Arial" w:cs="Arial"/>
-                <w:lang w:val="fr-CA" w:eastAsia="ja-JP"/>
-              </w:rPr>
-            </w:pPr>
-            <w:r>
-              <w:rPr>
-                <w:rFonts w:ascii="Arial" w:hAnsi="Arial" w:cs="Arial"/>
+                <w:lang w:val="fr-CA" w:eastAsia="ja-JP"/>
+              </w:rPr>
+            </w:pPr>
+            <w:r>
+              <w:rPr>
                 <w:lang w:val="fr-CA" w:eastAsia="ja-JP"/>
               </w:rPr>
               <w:t>3</w:t>
@@ -2238,7 +2234,7 @@
         </w:tc>
         <w:tc>
           <w:tcPr>
-            <w:tcW w:w="720" w:type="dxa"/>
+            <w:tcW w:w="1275" w:type="dxa"/>
             <w:shd w:val="clear" w:color="auto" w:fill="auto"/>
             <w:noWrap/>
             <w:vAlign w:val="bottom"/>
@@ -2248,13 +2244,11 @@
               <w:widowControl/>
               <w:spacing w:line="240" w:lineRule="auto"/>
               <w:rPr>
-                <w:rFonts w:ascii="Arial" w:hAnsi="Arial" w:cs="Arial"/>
-                <w:lang w:val="fr-CA" w:eastAsia="ja-JP"/>
-              </w:rPr>
-            </w:pPr>
-            <w:r>
-              <w:rPr>
-                <w:rFonts w:ascii="Arial" w:hAnsi="Arial" w:cs="Arial"/>
+                <w:lang w:val="fr-CA" w:eastAsia="ja-JP"/>
+              </w:rPr>
+            </w:pPr>
+            <w:r>
+              <w:rPr>
                 <w:lang w:val="fr-CA" w:eastAsia="ja-JP"/>
               </w:rPr>
               <w:t>Non débuté</w:t>
@@ -2263,7 +2257,7 @@
         </w:tc>
         <w:tc>
           <w:tcPr>
-            <w:tcW w:w="990" w:type="dxa"/>
+            <w:tcW w:w="993" w:type="dxa"/>
             <w:shd w:val="clear" w:color="auto" w:fill="auto"/>
             <w:noWrap/>
             <w:vAlign w:val="bottom"/>
@@ -2273,13 +2267,11 @@
               <w:widowControl/>
               <w:spacing w:line="240" w:lineRule="auto"/>
               <w:rPr>
-                <w:rFonts w:ascii="Arial" w:hAnsi="Arial" w:cs="Arial"/>
-                <w:lang w:val="fr-CA" w:eastAsia="ja-JP"/>
-              </w:rPr>
-            </w:pPr>
-            <w:r>
-              <w:rPr>
-                <w:rFonts w:ascii="Arial" w:hAnsi="Arial" w:cs="Arial"/>
+                <w:lang w:val="fr-CA" w:eastAsia="ja-JP"/>
+              </w:rPr>
+            </w:pPr>
+            <w:r>
+              <w:rPr>
                 <w:lang w:val="fr-CA" w:eastAsia="ja-JP"/>
               </w:rPr>
               <w:t>Anthony</w:t>
@@ -2288,7 +2280,7 @@
         </w:tc>
         <w:tc>
           <w:tcPr>
-            <w:tcW w:w="990" w:type="dxa"/>
+            <w:tcW w:w="850" w:type="dxa"/>
             <w:shd w:val="clear" w:color="auto" w:fill="auto"/>
             <w:noWrap/>
             <w:vAlign w:val="bottom"/>
@@ -2298,15 +2290,14 @@
               <w:widowControl/>
               <w:spacing w:line="240" w:lineRule="auto"/>
               <w:rPr>
-                <w:rFonts w:ascii="Arial" w:hAnsi="Arial" w:cs="Arial"/>
-                <w:lang w:val="fr-CA" w:eastAsia="ja-JP"/>
-              </w:rPr>
-            </w:pPr>
-          </w:p>
-        </w:tc>
-        <w:tc>
-          <w:tcPr>
-            <w:tcW w:w="990" w:type="dxa"/>
+                <w:lang w:val="fr-CA" w:eastAsia="ja-JP"/>
+              </w:rPr>
+            </w:pPr>
+          </w:p>
+        </w:tc>
+        <w:tc>
+          <w:tcPr>
+            <w:tcW w:w="1276" w:type="dxa"/>
             <w:shd w:val="clear" w:color="auto" w:fill="auto"/>
             <w:noWrap/>
             <w:vAlign w:val="bottom"/>
@@ -2316,13 +2307,11 @@
               <w:widowControl/>
               <w:spacing w:line="240" w:lineRule="auto"/>
               <w:rPr>
-                <w:rFonts w:ascii="Arial" w:hAnsi="Arial" w:cs="Arial"/>
-                <w:lang w:val="fr-CA" w:eastAsia="ja-JP"/>
-              </w:rPr>
-            </w:pPr>
-            <w:r>
-              <w:rPr>
-                <w:rFonts w:ascii="Arial" w:hAnsi="Arial" w:cs="Arial"/>
+                <w:lang w:val="fr-CA" w:eastAsia="ja-JP"/>
+              </w:rPr>
+            </w:pPr>
+            <w:r>
+              <w:rPr>
                 <w:lang w:val="fr-CA" w:eastAsia="ja-JP"/>
               </w:rPr>
               <w:t>4</w:t>
@@ -2331,15 +2320,14 @@
         </w:tc>
         <w:tc>
           <w:tcPr>
-            <w:tcW w:w="2070" w:type="dxa"/>
-            <w:vAlign w:val="bottom"/>
-          </w:tcPr>
-          <w:p>
-            <w:pPr>
-              <w:widowControl/>
-              <w:spacing w:line="240" w:lineRule="auto"/>
-              <w:rPr>
-                <w:rFonts w:ascii="Arial" w:hAnsi="Arial" w:cs="Arial"/>
+            <w:tcW w:w="1161" w:type="dxa"/>
+            <w:vAlign w:val="bottom"/>
+          </w:tcPr>
+          <w:p>
+            <w:pPr>
+              <w:widowControl/>
+              <w:spacing w:line="240" w:lineRule="auto"/>
+              <w:rPr>
                 <w:lang w:val="fr-CA" w:eastAsia="ja-JP"/>
               </w:rPr>
             </w:pPr>
@@ -2385,13 +2373,11 @@
               <w:widowControl/>
               <w:spacing w:line="240" w:lineRule="auto"/>
               <w:rPr>
-                <w:rFonts w:ascii="Arial" w:hAnsi="Arial" w:cs="Arial"/>
-                <w:lang w:val="fr-CA" w:eastAsia="ja-JP"/>
-              </w:rPr>
-            </w:pPr>
-            <w:r>
-              <w:rPr>
-                <w:rFonts w:ascii="Arial" w:hAnsi="Arial" w:cs="Arial"/>
+                <w:lang w:val="fr-CA" w:eastAsia="ja-JP"/>
+              </w:rPr>
+            </w:pPr>
+            <w:r>
+              <w:rPr>
                 <w:lang w:val="fr-CA" w:eastAsia="ja-JP"/>
               </w:rPr>
               <w:t>3</w:t>
@@ -2400,7 +2386,7 @@
         </w:tc>
         <w:tc>
           <w:tcPr>
-            <w:tcW w:w="990" w:type="dxa"/>
+            <w:tcW w:w="1195" w:type="dxa"/>
             <w:shd w:val="clear" w:color="auto" w:fill="auto"/>
             <w:noWrap/>
             <w:vAlign w:val="bottom"/>
@@ -2410,13 +2396,11 @@
               <w:widowControl/>
               <w:spacing w:line="240" w:lineRule="auto"/>
               <w:rPr>
-                <w:rFonts w:ascii="Arial" w:hAnsi="Arial" w:cs="Arial"/>
-                <w:lang w:val="fr-CA" w:eastAsia="ja-JP"/>
-              </w:rPr>
-            </w:pPr>
-            <w:r>
-              <w:rPr>
-                <w:rFonts w:ascii="Arial" w:hAnsi="Arial" w:cs="Arial"/>
+                <w:lang w:val="fr-CA" w:eastAsia="ja-JP"/>
+              </w:rPr>
+            </w:pPr>
+            <w:r>
+              <w:rPr>
                 <w:lang w:val="fr-CA" w:eastAsia="ja-JP"/>
               </w:rPr>
               <w:t>2</w:t>
@@ -2425,7 +2409,7 @@
         </w:tc>
         <w:tc>
           <w:tcPr>
-            <w:tcW w:w="720" w:type="dxa"/>
+            <w:tcW w:w="1275" w:type="dxa"/>
             <w:shd w:val="clear" w:color="auto" w:fill="auto"/>
             <w:noWrap/>
             <w:vAlign w:val="bottom"/>
@@ -2435,13 +2419,11 @@
               <w:widowControl/>
               <w:spacing w:line="240" w:lineRule="auto"/>
               <w:rPr>
-                <w:rFonts w:ascii="Arial" w:hAnsi="Arial" w:cs="Arial"/>
-                <w:lang w:val="fr-CA" w:eastAsia="ja-JP"/>
-              </w:rPr>
-            </w:pPr>
-            <w:r>
-              <w:rPr>
-                <w:rFonts w:ascii="Arial" w:hAnsi="Arial" w:cs="Arial"/>
+                <w:lang w:val="fr-CA" w:eastAsia="ja-JP"/>
+              </w:rPr>
+            </w:pPr>
+            <w:r>
+              <w:rPr>
                 <w:lang w:val="fr-CA" w:eastAsia="ja-JP"/>
               </w:rPr>
               <w:t>Non débuté</w:t>
@@ -2450,7 +2432,7 @@
         </w:tc>
         <w:tc>
           <w:tcPr>
-            <w:tcW w:w="990" w:type="dxa"/>
+            <w:tcW w:w="993" w:type="dxa"/>
             <w:shd w:val="clear" w:color="auto" w:fill="auto"/>
             <w:noWrap/>
             <w:vAlign w:val="bottom"/>
@@ -2460,14 +2442,12 @@
               <w:widowControl/>
               <w:spacing w:line="240" w:lineRule="auto"/>
               <w:rPr>
-                <w:rFonts w:ascii="Arial" w:hAnsi="Arial" w:cs="Arial"/>
                 <w:lang w:val="fr-CA" w:eastAsia="ja-JP"/>
               </w:rPr>
             </w:pPr>
             <w:proofErr w:type="spellStart"/>
             <w:r>
               <w:rPr>
-                <w:rFonts w:ascii="Arial" w:hAnsi="Arial" w:cs="Arial"/>
                 <w:lang w:val="fr-CA" w:eastAsia="ja-JP"/>
               </w:rPr>
               <w:t>Dominic</w:t>
@@ -2477,7 +2457,7 @@
         </w:tc>
         <w:tc>
           <w:tcPr>
-            <w:tcW w:w="990" w:type="dxa"/>
+            <w:tcW w:w="850" w:type="dxa"/>
             <w:shd w:val="clear" w:color="auto" w:fill="auto"/>
             <w:noWrap/>
             <w:vAlign w:val="bottom"/>
@@ -2487,15 +2467,14 @@
               <w:widowControl/>
               <w:spacing w:line="240" w:lineRule="auto"/>
               <w:rPr>
-                <w:rFonts w:ascii="Arial" w:hAnsi="Arial" w:cs="Arial"/>
-                <w:lang w:val="fr-CA" w:eastAsia="ja-JP"/>
-              </w:rPr>
-            </w:pPr>
-          </w:p>
-        </w:tc>
-        <w:tc>
-          <w:tcPr>
-            <w:tcW w:w="990" w:type="dxa"/>
+                <w:lang w:val="fr-CA" w:eastAsia="ja-JP"/>
+              </w:rPr>
+            </w:pPr>
+          </w:p>
+        </w:tc>
+        <w:tc>
+          <w:tcPr>
+            <w:tcW w:w="1276" w:type="dxa"/>
             <w:shd w:val="clear" w:color="auto" w:fill="auto"/>
             <w:noWrap/>
             <w:vAlign w:val="bottom"/>
@@ -2505,13 +2484,11 @@
               <w:widowControl/>
               <w:spacing w:line="240" w:lineRule="auto"/>
               <w:rPr>
-                <w:rFonts w:ascii="Arial" w:hAnsi="Arial" w:cs="Arial"/>
-                <w:lang w:val="fr-CA" w:eastAsia="ja-JP"/>
-              </w:rPr>
-            </w:pPr>
-            <w:r>
-              <w:rPr>
-                <w:rFonts w:ascii="Arial" w:hAnsi="Arial" w:cs="Arial"/>
+                <w:lang w:val="fr-CA" w:eastAsia="ja-JP"/>
+              </w:rPr>
+            </w:pPr>
+            <w:r>
+              <w:rPr>
                 <w:lang w:val="fr-CA" w:eastAsia="ja-JP"/>
               </w:rPr>
               <w:t>3</w:t>
@@ -2520,15 +2497,14 @@
         </w:tc>
         <w:tc>
           <w:tcPr>
-            <w:tcW w:w="2070" w:type="dxa"/>
-            <w:vAlign w:val="bottom"/>
-          </w:tcPr>
-          <w:p>
-            <w:pPr>
-              <w:widowControl/>
-              <w:spacing w:line="240" w:lineRule="auto"/>
-              <w:rPr>
-                <w:rFonts w:ascii="Arial" w:hAnsi="Arial" w:cs="Arial"/>
+            <w:tcW w:w="1161" w:type="dxa"/>
+            <w:vAlign w:val="bottom"/>
+          </w:tcPr>
+          <w:p>
+            <w:pPr>
+              <w:widowControl/>
+              <w:spacing w:line="240" w:lineRule="auto"/>
+              <w:rPr>
                 <w:lang w:val="fr-CA" w:eastAsia="ja-JP"/>
               </w:rPr>
             </w:pPr>
@@ -2551,15 +2527,20 @@
               <w:widowControl/>
               <w:spacing w:line="240" w:lineRule="auto"/>
               <w:rPr>
-                <w:rFonts w:ascii="Arial" w:hAnsi="Arial" w:cs="Arial"/>
-                <w:lang w:val="fr-CA" w:eastAsia="ja-JP"/>
-              </w:rPr>
-            </w:pPr>
-            <w:r>
-              <w:rPr>
-                <w:lang w:val="fr-CA"/>
-              </w:rPr>
-              <w:t>Implémentation de F6 « préparer une commande »</w:t>
+                <w:lang w:val="fr-CA" w:eastAsia="ja-JP"/>
+              </w:rPr>
+            </w:pPr>
+            <w:r>
+              <w:rPr>
+                <w:lang w:val="fr-CA"/>
+              </w:rPr>
+              <w:t>Implémentation de F6 « P</w:t>
+            </w:r>
+            <w:r>
+              <w:rPr>
+                <w:lang w:val="fr-CA"/>
+              </w:rPr>
+              <w:t>réparer une commande »</w:t>
             </w:r>
           </w:p>
         </w:tc>
@@ -2575,13 +2556,11 @@
               <w:widowControl/>
               <w:spacing w:line="240" w:lineRule="auto"/>
               <w:rPr>
-                <w:rFonts w:ascii="Arial" w:hAnsi="Arial" w:cs="Arial"/>
-                <w:lang w:val="fr-CA" w:eastAsia="ja-JP"/>
-              </w:rPr>
-            </w:pPr>
-            <w:r>
-              <w:rPr>
-                <w:rFonts w:ascii="Arial" w:hAnsi="Arial" w:cs="Arial"/>
+                <w:lang w:val="fr-CA" w:eastAsia="ja-JP"/>
+              </w:rPr>
+            </w:pPr>
+            <w:r>
+              <w:rPr>
                 <w:lang w:val="fr-CA" w:eastAsia="ja-JP"/>
               </w:rPr>
               <w:t>4</w:t>
@@ -2590,7 +2569,7 @@
         </w:tc>
         <w:tc>
           <w:tcPr>
-            <w:tcW w:w="990" w:type="dxa"/>
+            <w:tcW w:w="1195" w:type="dxa"/>
             <w:shd w:val="clear" w:color="auto" w:fill="auto"/>
             <w:noWrap/>
             <w:vAlign w:val="bottom"/>
@@ -2600,13 +2579,11 @@
               <w:widowControl/>
               <w:spacing w:line="240" w:lineRule="auto"/>
               <w:rPr>
-                <w:rFonts w:ascii="Arial" w:hAnsi="Arial" w:cs="Arial"/>
-                <w:lang w:val="fr-CA" w:eastAsia="ja-JP"/>
-              </w:rPr>
-            </w:pPr>
-            <w:r>
-              <w:rPr>
-                <w:rFonts w:ascii="Arial" w:hAnsi="Arial" w:cs="Arial"/>
+                <w:lang w:val="fr-CA" w:eastAsia="ja-JP"/>
+              </w:rPr>
+            </w:pPr>
+            <w:r>
+              <w:rPr>
                 <w:lang w:val="fr-CA" w:eastAsia="ja-JP"/>
               </w:rPr>
               <w:t>2</w:t>
@@ -2615,7 +2592,7 @@
         </w:tc>
         <w:tc>
           <w:tcPr>
-            <w:tcW w:w="720" w:type="dxa"/>
+            <w:tcW w:w="1275" w:type="dxa"/>
             <w:shd w:val="clear" w:color="auto" w:fill="auto"/>
             <w:noWrap/>
             <w:vAlign w:val="bottom"/>
@@ -2625,13 +2602,11 @@
               <w:widowControl/>
               <w:spacing w:line="240" w:lineRule="auto"/>
               <w:rPr>
-                <w:rFonts w:ascii="Arial" w:hAnsi="Arial" w:cs="Arial"/>
-                <w:lang w:val="fr-CA" w:eastAsia="ja-JP"/>
-              </w:rPr>
-            </w:pPr>
-            <w:r>
-              <w:rPr>
-                <w:rFonts w:ascii="Arial" w:hAnsi="Arial" w:cs="Arial"/>
+                <w:lang w:val="fr-CA" w:eastAsia="ja-JP"/>
+              </w:rPr>
+            </w:pPr>
+            <w:r>
+              <w:rPr>
                 <w:lang w:val="fr-CA" w:eastAsia="ja-JP"/>
               </w:rPr>
               <w:t>Non débuté</w:t>
@@ -2640,7 +2615,7 @@
         </w:tc>
         <w:tc>
           <w:tcPr>
-            <w:tcW w:w="990" w:type="dxa"/>
+            <w:tcW w:w="993" w:type="dxa"/>
             <w:shd w:val="clear" w:color="auto" w:fill="auto"/>
             <w:noWrap/>
             <w:vAlign w:val="bottom"/>
@@ -2650,13 +2625,11 @@
               <w:widowControl/>
               <w:spacing w:line="240" w:lineRule="auto"/>
               <w:rPr>
-                <w:rFonts w:ascii="Arial" w:hAnsi="Arial" w:cs="Arial"/>
-                <w:lang w:val="fr-CA" w:eastAsia="ja-JP"/>
-              </w:rPr>
-            </w:pPr>
-            <w:r>
-              <w:rPr>
-                <w:rFonts w:ascii="Arial" w:hAnsi="Arial" w:cs="Arial"/>
+                <w:lang w:val="fr-CA" w:eastAsia="ja-JP"/>
+              </w:rPr>
+            </w:pPr>
+            <w:r>
+              <w:rPr>
                 <w:lang w:val="fr-CA" w:eastAsia="ja-JP"/>
               </w:rPr>
               <w:t>André</w:t>
@@ -2665,7 +2638,7 @@
         </w:tc>
         <w:tc>
           <w:tcPr>
-            <w:tcW w:w="990" w:type="dxa"/>
+            <w:tcW w:w="850" w:type="dxa"/>
             <w:shd w:val="clear" w:color="auto" w:fill="auto"/>
             <w:noWrap/>
             <w:vAlign w:val="bottom"/>
@@ -2675,15 +2648,14 @@
               <w:widowControl/>
               <w:spacing w:line="240" w:lineRule="auto"/>
               <w:rPr>
-                <w:rFonts w:ascii="Arial" w:hAnsi="Arial" w:cs="Arial"/>
-                <w:lang w:val="fr-CA" w:eastAsia="ja-JP"/>
-              </w:rPr>
-            </w:pPr>
-          </w:p>
-        </w:tc>
-        <w:tc>
-          <w:tcPr>
-            <w:tcW w:w="990" w:type="dxa"/>
+                <w:lang w:val="fr-CA" w:eastAsia="ja-JP"/>
+              </w:rPr>
+            </w:pPr>
+          </w:p>
+        </w:tc>
+        <w:tc>
+          <w:tcPr>
+            <w:tcW w:w="1276" w:type="dxa"/>
             <w:shd w:val="clear" w:color="auto" w:fill="auto"/>
             <w:noWrap/>
             <w:vAlign w:val="bottom"/>
@@ -2693,13 +2665,11 @@
               <w:widowControl/>
               <w:spacing w:line="240" w:lineRule="auto"/>
               <w:rPr>
-                <w:rFonts w:ascii="Arial" w:hAnsi="Arial" w:cs="Arial"/>
-                <w:lang w:val="fr-CA" w:eastAsia="ja-JP"/>
-              </w:rPr>
-            </w:pPr>
-            <w:r>
-              <w:rPr>
-                <w:rFonts w:ascii="Arial" w:hAnsi="Arial" w:cs="Arial"/>
+                <w:lang w:val="fr-CA" w:eastAsia="ja-JP"/>
+              </w:rPr>
+            </w:pPr>
+            <w:r>
+              <w:rPr>
                 <w:lang w:val="fr-CA" w:eastAsia="ja-JP"/>
               </w:rPr>
               <w:t>5</w:t>
@@ -2708,15 +2678,14 @@
         </w:tc>
         <w:tc>
           <w:tcPr>
-            <w:tcW w:w="2070" w:type="dxa"/>
-            <w:vAlign w:val="bottom"/>
-          </w:tcPr>
-          <w:p>
-            <w:pPr>
-              <w:widowControl/>
-              <w:spacing w:line="240" w:lineRule="auto"/>
-              <w:rPr>
-                <w:rFonts w:ascii="Arial" w:hAnsi="Arial" w:cs="Arial"/>
+            <w:tcW w:w="1161" w:type="dxa"/>
+            <w:vAlign w:val="bottom"/>
+          </w:tcPr>
+          <w:p>
+            <w:pPr>
+              <w:widowControl/>
+              <w:spacing w:line="240" w:lineRule="auto"/>
+              <w:rPr>
                 <w:lang w:val="fr-CA" w:eastAsia="ja-JP"/>
               </w:rPr>
             </w:pPr>
@@ -2739,15 +2708,20 @@
               <w:widowControl/>
               <w:spacing w:line="240" w:lineRule="auto"/>
               <w:rPr>
-                <w:rFonts w:ascii="Arial" w:hAnsi="Arial" w:cs="Arial"/>
-                <w:lang w:val="fr-CA" w:eastAsia="ja-JP"/>
-              </w:rPr>
-            </w:pPr>
-            <w:r>
-              <w:rPr>
-                <w:lang w:val="fr-CA"/>
-              </w:rPr>
-              <w:t>Implémentation de F7 « accepter une commande »</w:t>
+                <w:lang w:val="fr-CA" w:eastAsia="ja-JP"/>
+              </w:rPr>
+            </w:pPr>
+            <w:r>
+              <w:rPr>
+                <w:lang w:val="fr-CA"/>
+              </w:rPr>
+              <w:t>Implémentation de F7 « A</w:t>
+            </w:r>
+            <w:r>
+              <w:rPr>
+                <w:lang w:val="fr-CA"/>
+              </w:rPr>
+              <w:t>ccepter une commande »</w:t>
             </w:r>
           </w:p>
         </w:tc>
@@ -2763,13 +2737,11 @@
               <w:widowControl/>
               <w:spacing w:line="240" w:lineRule="auto"/>
               <w:rPr>
-                <w:rFonts w:ascii="Arial" w:hAnsi="Arial" w:cs="Arial"/>
-                <w:lang w:val="fr-CA" w:eastAsia="ja-JP"/>
-              </w:rPr>
-            </w:pPr>
-            <w:r>
-              <w:rPr>
-                <w:rFonts w:ascii="Arial" w:hAnsi="Arial" w:cs="Arial"/>
+                <w:lang w:val="fr-CA" w:eastAsia="ja-JP"/>
+              </w:rPr>
+            </w:pPr>
+            <w:r>
+              <w:rPr>
                 <w:lang w:val="fr-CA" w:eastAsia="ja-JP"/>
               </w:rPr>
               <w:t>4</w:t>
@@ -2778,7 +2750,7 @@
         </w:tc>
         <w:tc>
           <w:tcPr>
-            <w:tcW w:w="990" w:type="dxa"/>
+            <w:tcW w:w="1195" w:type="dxa"/>
             <w:shd w:val="clear" w:color="auto" w:fill="auto"/>
             <w:noWrap/>
             <w:vAlign w:val="bottom"/>
@@ -2788,13 +2760,11 @@
               <w:widowControl/>
               <w:spacing w:line="240" w:lineRule="auto"/>
               <w:rPr>
-                <w:rFonts w:ascii="Arial" w:hAnsi="Arial" w:cs="Arial"/>
-                <w:lang w:val="fr-CA" w:eastAsia="ja-JP"/>
-              </w:rPr>
-            </w:pPr>
-            <w:r>
-              <w:rPr>
-                <w:rFonts w:ascii="Arial" w:hAnsi="Arial" w:cs="Arial"/>
+                <w:lang w:val="fr-CA" w:eastAsia="ja-JP"/>
+              </w:rPr>
+            </w:pPr>
+            <w:r>
+              <w:rPr>
                 <w:lang w:val="fr-CA" w:eastAsia="ja-JP"/>
               </w:rPr>
               <w:t>2</w:t>
@@ -2803,7 +2773,7 @@
         </w:tc>
         <w:tc>
           <w:tcPr>
-            <w:tcW w:w="720" w:type="dxa"/>
+            <w:tcW w:w="1275" w:type="dxa"/>
             <w:shd w:val="clear" w:color="auto" w:fill="auto"/>
             <w:noWrap/>
             <w:vAlign w:val="bottom"/>
@@ -2813,13 +2783,11 @@
               <w:widowControl/>
               <w:spacing w:line="240" w:lineRule="auto"/>
               <w:rPr>
-                <w:rFonts w:ascii="Arial" w:hAnsi="Arial" w:cs="Arial"/>
-                <w:lang w:val="fr-CA" w:eastAsia="ja-JP"/>
-              </w:rPr>
-            </w:pPr>
-            <w:r>
-              <w:rPr>
-                <w:rFonts w:ascii="Arial" w:hAnsi="Arial" w:cs="Arial"/>
+                <w:lang w:val="fr-CA" w:eastAsia="ja-JP"/>
+              </w:rPr>
+            </w:pPr>
+            <w:r>
+              <w:rPr>
                 <w:lang w:val="fr-CA" w:eastAsia="ja-JP"/>
               </w:rPr>
               <w:t>Non débuté</w:t>
@@ -2828,7 +2796,7 @@
         </w:tc>
         <w:tc>
           <w:tcPr>
-            <w:tcW w:w="990" w:type="dxa"/>
+            <w:tcW w:w="993" w:type="dxa"/>
             <w:shd w:val="clear" w:color="auto" w:fill="auto"/>
             <w:noWrap/>
             <w:vAlign w:val="bottom"/>
@@ -2838,13 +2806,11 @@
               <w:widowControl/>
               <w:spacing w:line="240" w:lineRule="auto"/>
               <w:rPr>
-                <w:rFonts w:ascii="Arial" w:hAnsi="Arial" w:cs="Arial"/>
-                <w:lang w:val="fr-CA" w:eastAsia="ja-JP"/>
-              </w:rPr>
-            </w:pPr>
-            <w:r>
-              <w:rPr>
-                <w:rFonts w:ascii="Arial" w:hAnsi="Arial" w:cs="Arial"/>
+                <w:lang w:val="fr-CA" w:eastAsia="ja-JP"/>
+              </w:rPr>
+            </w:pPr>
+            <w:r>
+              <w:rPr>
                 <w:lang w:val="fr-CA" w:eastAsia="ja-JP"/>
               </w:rPr>
               <w:t>Anthony</w:t>
@@ -2853,7 +2819,7 @@
         </w:tc>
         <w:tc>
           <w:tcPr>
-            <w:tcW w:w="990" w:type="dxa"/>
+            <w:tcW w:w="850" w:type="dxa"/>
             <w:shd w:val="clear" w:color="auto" w:fill="auto"/>
             <w:noWrap/>
             <w:vAlign w:val="bottom"/>
@@ -2863,15 +2829,14 @@
               <w:widowControl/>
               <w:spacing w:line="240" w:lineRule="auto"/>
               <w:rPr>
-                <w:rFonts w:ascii="Arial" w:hAnsi="Arial" w:cs="Arial"/>
-                <w:lang w:val="fr-CA" w:eastAsia="ja-JP"/>
-              </w:rPr>
-            </w:pPr>
-          </w:p>
-        </w:tc>
-        <w:tc>
-          <w:tcPr>
-            <w:tcW w:w="990" w:type="dxa"/>
+                <w:lang w:val="fr-CA" w:eastAsia="ja-JP"/>
+              </w:rPr>
+            </w:pPr>
+          </w:p>
+        </w:tc>
+        <w:tc>
+          <w:tcPr>
+            <w:tcW w:w="1276" w:type="dxa"/>
             <w:shd w:val="clear" w:color="auto" w:fill="auto"/>
             <w:noWrap/>
             <w:vAlign w:val="bottom"/>
@@ -2881,13 +2846,11 @@
               <w:widowControl/>
               <w:spacing w:line="240" w:lineRule="auto"/>
               <w:rPr>
-                <w:rFonts w:ascii="Arial" w:hAnsi="Arial" w:cs="Arial"/>
-                <w:lang w:val="fr-CA" w:eastAsia="ja-JP"/>
-              </w:rPr>
-            </w:pPr>
-            <w:r>
-              <w:rPr>
-                <w:rFonts w:ascii="Arial" w:hAnsi="Arial" w:cs="Arial"/>
+                <w:lang w:val="fr-CA" w:eastAsia="ja-JP"/>
+              </w:rPr>
+            </w:pPr>
+            <w:r>
+              <w:rPr>
                 <w:lang w:val="fr-CA" w:eastAsia="ja-JP"/>
               </w:rPr>
               <w:t>3</w:t>
@@ -2896,15 +2859,14 @@
         </w:tc>
         <w:tc>
           <w:tcPr>
-            <w:tcW w:w="2070" w:type="dxa"/>
-            <w:vAlign w:val="bottom"/>
-          </w:tcPr>
-          <w:p>
-            <w:pPr>
-              <w:widowControl/>
-              <w:spacing w:line="240" w:lineRule="auto"/>
-              <w:rPr>
-                <w:rFonts w:ascii="Arial" w:hAnsi="Arial" w:cs="Arial"/>
+            <w:tcW w:w="1161" w:type="dxa"/>
+            <w:vAlign w:val="bottom"/>
+          </w:tcPr>
+          <w:p>
+            <w:pPr>
+              <w:widowControl/>
+              <w:spacing w:line="240" w:lineRule="auto"/>
+              <w:rPr>
                 <w:lang w:val="fr-CA" w:eastAsia="ja-JP"/>
               </w:rPr>
             </w:pPr>
@@ -2927,15 +2889,20 @@
               <w:widowControl/>
               <w:spacing w:line="240" w:lineRule="auto"/>
               <w:rPr>
-                <w:rFonts w:ascii="Arial" w:hAnsi="Arial" w:cs="Arial"/>
-                <w:lang w:val="fr-CA" w:eastAsia="ja-JP"/>
-              </w:rPr>
-            </w:pPr>
-            <w:r>
-              <w:rPr>
-                <w:lang w:val="fr-CA"/>
-              </w:rPr>
-              <w:t>Implémentation de In1 « changement d’état par SMS »</w:t>
+                <w:lang w:val="fr-CA" w:eastAsia="ja-JP"/>
+              </w:rPr>
+            </w:pPr>
+            <w:r>
+              <w:rPr>
+                <w:lang w:val="fr-CA"/>
+              </w:rPr>
+              <w:t>Implémentation de In1 « C</w:t>
+            </w:r>
+            <w:r>
+              <w:rPr>
+                <w:lang w:val="fr-CA"/>
+              </w:rPr>
+              <w:t>hangement d’état par SMS »</w:t>
             </w:r>
           </w:p>
         </w:tc>
@@ -2951,13 +2918,11 @@
               <w:widowControl/>
               <w:spacing w:line="240" w:lineRule="auto"/>
               <w:rPr>
-                <w:rFonts w:ascii="Arial" w:hAnsi="Arial" w:cs="Arial"/>
-                <w:lang w:val="fr-CA" w:eastAsia="ja-JP"/>
-              </w:rPr>
-            </w:pPr>
-            <w:r>
-              <w:rPr>
-                <w:rFonts w:ascii="Arial" w:hAnsi="Arial" w:cs="Arial"/>
+                <w:lang w:val="fr-CA" w:eastAsia="ja-JP"/>
+              </w:rPr>
+            </w:pPr>
+            <w:r>
+              <w:rPr>
                 <w:lang w:val="fr-CA" w:eastAsia="ja-JP"/>
               </w:rPr>
               <w:t>4</w:t>
@@ -2966,7 +2931,7 @@
         </w:tc>
         <w:tc>
           <w:tcPr>
-            <w:tcW w:w="990" w:type="dxa"/>
+            <w:tcW w:w="1195" w:type="dxa"/>
             <w:shd w:val="clear" w:color="auto" w:fill="auto"/>
             <w:noWrap/>
             <w:vAlign w:val="bottom"/>
@@ -2976,13 +2941,11 @@
               <w:widowControl/>
               <w:spacing w:line="240" w:lineRule="auto"/>
               <w:rPr>
-                <w:rFonts w:ascii="Arial" w:hAnsi="Arial" w:cs="Arial"/>
-                <w:lang w:val="fr-CA" w:eastAsia="ja-JP"/>
-              </w:rPr>
-            </w:pPr>
-            <w:r>
-              <w:rPr>
-                <w:rFonts w:ascii="Arial" w:hAnsi="Arial" w:cs="Arial"/>
+                <w:lang w:val="fr-CA" w:eastAsia="ja-JP"/>
+              </w:rPr>
+            </w:pPr>
+            <w:r>
+              <w:rPr>
                 <w:lang w:val="fr-CA" w:eastAsia="ja-JP"/>
               </w:rPr>
               <w:t>2</w:t>
@@ -2991,7 +2954,7 @@
         </w:tc>
         <w:tc>
           <w:tcPr>
-            <w:tcW w:w="720" w:type="dxa"/>
+            <w:tcW w:w="1275" w:type="dxa"/>
             <w:shd w:val="clear" w:color="auto" w:fill="auto"/>
             <w:noWrap/>
             <w:vAlign w:val="bottom"/>
@@ -3001,13 +2964,11 @@
               <w:widowControl/>
               <w:spacing w:line="240" w:lineRule="auto"/>
               <w:rPr>
-                <w:rFonts w:ascii="Arial" w:hAnsi="Arial" w:cs="Arial"/>
-                <w:lang w:val="fr-CA" w:eastAsia="ja-JP"/>
-              </w:rPr>
-            </w:pPr>
-            <w:r>
-              <w:rPr>
-                <w:rFonts w:ascii="Arial" w:hAnsi="Arial" w:cs="Arial"/>
+                <w:lang w:val="fr-CA" w:eastAsia="ja-JP"/>
+              </w:rPr>
+            </w:pPr>
+            <w:r>
+              <w:rPr>
                 <w:lang w:val="fr-CA" w:eastAsia="ja-JP"/>
               </w:rPr>
               <w:t>Non débuté</w:t>
@@ -3016,7 +2977,7 @@
         </w:tc>
         <w:tc>
           <w:tcPr>
-            <w:tcW w:w="990" w:type="dxa"/>
+            <w:tcW w:w="993" w:type="dxa"/>
             <w:shd w:val="clear" w:color="auto" w:fill="auto"/>
             <w:noWrap/>
             <w:vAlign w:val="bottom"/>
@@ -3026,14 +2987,12 @@
               <w:widowControl/>
               <w:spacing w:line="240" w:lineRule="auto"/>
               <w:rPr>
-                <w:rFonts w:ascii="Arial" w:hAnsi="Arial" w:cs="Arial"/>
                 <w:lang w:val="fr-CA" w:eastAsia="ja-JP"/>
               </w:rPr>
             </w:pPr>
             <w:proofErr w:type="spellStart"/>
             <w:r>
               <w:rPr>
-                <w:rFonts w:ascii="Arial" w:hAnsi="Arial" w:cs="Arial"/>
                 <w:lang w:val="fr-CA" w:eastAsia="ja-JP"/>
               </w:rPr>
               <w:t>Dominic</w:t>
@@ -3043,7 +3002,7 @@
         </w:tc>
         <w:tc>
           <w:tcPr>
-            <w:tcW w:w="990" w:type="dxa"/>
+            <w:tcW w:w="850" w:type="dxa"/>
             <w:shd w:val="clear" w:color="auto" w:fill="auto"/>
             <w:noWrap/>
             <w:vAlign w:val="bottom"/>
@@ -3053,15 +3012,14 @@
               <w:widowControl/>
               <w:spacing w:line="240" w:lineRule="auto"/>
               <w:rPr>
-                <w:rFonts w:ascii="Arial" w:hAnsi="Arial" w:cs="Arial"/>
-                <w:lang w:val="fr-CA" w:eastAsia="ja-JP"/>
-              </w:rPr>
-            </w:pPr>
-          </w:p>
-        </w:tc>
-        <w:tc>
-          <w:tcPr>
-            <w:tcW w:w="990" w:type="dxa"/>
+                <w:lang w:val="fr-CA" w:eastAsia="ja-JP"/>
+              </w:rPr>
+            </w:pPr>
+          </w:p>
+        </w:tc>
+        <w:tc>
+          <w:tcPr>
+            <w:tcW w:w="1276" w:type="dxa"/>
             <w:shd w:val="clear" w:color="auto" w:fill="auto"/>
             <w:noWrap/>
             <w:vAlign w:val="bottom"/>
@@ -3071,13 +3029,11 @@
               <w:widowControl/>
               <w:spacing w:line="240" w:lineRule="auto"/>
               <w:rPr>
-                <w:rFonts w:ascii="Arial" w:hAnsi="Arial" w:cs="Arial"/>
-                <w:lang w:val="fr-CA" w:eastAsia="ja-JP"/>
-              </w:rPr>
-            </w:pPr>
-            <w:r>
-              <w:rPr>
-                <w:rFonts w:ascii="Arial" w:hAnsi="Arial" w:cs="Arial"/>
+                <w:lang w:val="fr-CA" w:eastAsia="ja-JP"/>
+              </w:rPr>
+            </w:pPr>
+            <w:r>
+              <w:rPr>
                 <w:lang w:val="fr-CA" w:eastAsia="ja-JP"/>
               </w:rPr>
               <w:t>5</w:t>
@@ -3086,15 +3042,14 @@
         </w:tc>
         <w:tc>
           <w:tcPr>
-            <w:tcW w:w="2070" w:type="dxa"/>
-            <w:vAlign w:val="bottom"/>
-          </w:tcPr>
-          <w:p>
-            <w:pPr>
-              <w:widowControl/>
-              <w:spacing w:line="240" w:lineRule="auto"/>
-              <w:rPr>
-                <w:rFonts w:ascii="Arial" w:hAnsi="Arial" w:cs="Arial"/>
+            <w:tcW w:w="1161" w:type="dxa"/>
+            <w:vAlign w:val="bottom"/>
+          </w:tcPr>
+          <w:p>
+            <w:pPr>
+              <w:widowControl/>
+              <w:spacing w:line="240" w:lineRule="auto"/>
+              <w:rPr>
                 <w:lang w:val="fr-CA" w:eastAsia="ja-JP"/>
               </w:rPr>
             </w:pPr>
@@ -3117,7 +3072,6 @@
               <w:widowControl/>
               <w:spacing w:line="240" w:lineRule="auto"/>
               <w:rPr>
-                <w:rFonts w:ascii="Arial" w:hAnsi="Arial" w:cs="Arial"/>
                 <w:lang w:val="fr-CA" w:eastAsia="ja-JP"/>
               </w:rPr>
             </w:pPr>
@@ -3127,14 +3081,12 @@
               </w:rPr>
               <w:t xml:space="preserve">Implémentation de In2 « Paiement par </w:t>
             </w:r>
-            <w:proofErr w:type="spellStart"/>
-            <w:r>
-              <w:rPr>
-                <w:lang w:val="fr-CA"/>
-              </w:rPr>
-              <w:t>Paypal</w:t>
-            </w:r>
-            <w:proofErr w:type="spellEnd"/>
+            <w:r>
+              <w:rPr>
+                <w:lang w:val="fr-CA"/>
+              </w:rPr>
+              <w:t>PayPal</w:t>
+            </w:r>
             <w:r>
               <w:rPr>
                 <w:lang w:val="fr-CA"/>
@@ -3155,13 +3107,11 @@
               <w:widowControl/>
               <w:spacing w:line="240" w:lineRule="auto"/>
               <w:rPr>
-                <w:rFonts w:ascii="Arial" w:hAnsi="Arial" w:cs="Arial"/>
-                <w:lang w:val="fr-CA" w:eastAsia="ja-JP"/>
-              </w:rPr>
-            </w:pPr>
-            <w:r>
-              <w:rPr>
-                <w:rFonts w:ascii="Arial" w:hAnsi="Arial" w:cs="Arial"/>
+                <w:lang w:val="fr-CA" w:eastAsia="ja-JP"/>
+              </w:rPr>
+            </w:pPr>
+            <w:r>
+              <w:rPr>
                 <w:lang w:val="fr-CA" w:eastAsia="ja-JP"/>
               </w:rPr>
               <w:t>4</w:t>
@@ -3170,7 +3120,7 @@
         </w:tc>
         <w:tc>
           <w:tcPr>
-            <w:tcW w:w="990" w:type="dxa"/>
+            <w:tcW w:w="1195" w:type="dxa"/>
             <w:shd w:val="clear" w:color="auto" w:fill="auto"/>
             <w:noWrap/>
             <w:vAlign w:val="bottom"/>
@@ -3180,13 +3130,11 @@
               <w:widowControl/>
               <w:spacing w:line="240" w:lineRule="auto"/>
               <w:rPr>
-                <w:rFonts w:ascii="Arial" w:hAnsi="Arial" w:cs="Arial"/>
-                <w:lang w:val="fr-CA" w:eastAsia="ja-JP"/>
-              </w:rPr>
-            </w:pPr>
-            <w:r>
-              <w:rPr>
-                <w:rFonts w:ascii="Arial" w:hAnsi="Arial" w:cs="Arial"/>
+                <w:lang w:val="fr-CA" w:eastAsia="ja-JP"/>
+              </w:rPr>
+            </w:pPr>
+            <w:r>
+              <w:rPr>
                 <w:lang w:val="fr-CA" w:eastAsia="ja-JP"/>
               </w:rPr>
               <w:t>2</w:t>
@@ -3195,7 +3143,7 @@
         </w:tc>
         <w:tc>
           <w:tcPr>
-            <w:tcW w:w="720" w:type="dxa"/>
+            <w:tcW w:w="1275" w:type="dxa"/>
             <w:shd w:val="clear" w:color="auto" w:fill="auto"/>
             <w:noWrap/>
             <w:vAlign w:val="bottom"/>
@@ -3205,13 +3153,11 @@
               <w:widowControl/>
               <w:spacing w:line="240" w:lineRule="auto"/>
               <w:rPr>
-                <w:rFonts w:ascii="Arial" w:hAnsi="Arial" w:cs="Arial"/>
-                <w:lang w:val="fr-CA" w:eastAsia="ja-JP"/>
-              </w:rPr>
-            </w:pPr>
-            <w:r>
-              <w:rPr>
-                <w:rFonts w:ascii="Arial" w:hAnsi="Arial" w:cs="Arial"/>
+                <w:lang w:val="fr-CA" w:eastAsia="ja-JP"/>
+              </w:rPr>
+            </w:pPr>
+            <w:r>
+              <w:rPr>
                 <w:lang w:val="fr-CA" w:eastAsia="ja-JP"/>
               </w:rPr>
               <w:t>Non débuté</w:t>
@@ -3220,7 +3166,7 @@
         </w:tc>
         <w:tc>
           <w:tcPr>
-            <w:tcW w:w="990" w:type="dxa"/>
+            <w:tcW w:w="993" w:type="dxa"/>
             <w:shd w:val="clear" w:color="auto" w:fill="auto"/>
             <w:noWrap/>
             <w:vAlign w:val="bottom"/>
@@ -3230,14 +3176,12 @@
               <w:widowControl/>
               <w:spacing w:line="240" w:lineRule="auto"/>
               <w:rPr>
-                <w:rFonts w:ascii="Arial" w:hAnsi="Arial" w:cs="Arial"/>
                 <w:lang w:val="fr-CA" w:eastAsia="ja-JP"/>
               </w:rPr>
             </w:pPr>
             <w:proofErr w:type="spellStart"/>
             <w:r>
               <w:rPr>
-                <w:rFonts w:ascii="Arial" w:hAnsi="Arial" w:cs="Arial"/>
                 <w:lang w:val="fr-CA" w:eastAsia="ja-JP"/>
               </w:rPr>
               <w:t>Dominic</w:t>
@@ -3247,7 +3191,7 @@
         </w:tc>
         <w:tc>
           <w:tcPr>
-            <w:tcW w:w="990" w:type="dxa"/>
+            <w:tcW w:w="850" w:type="dxa"/>
             <w:shd w:val="clear" w:color="auto" w:fill="auto"/>
             <w:noWrap/>
             <w:vAlign w:val="bottom"/>
@@ -3257,15 +3201,14 @@
               <w:widowControl/>
               <w:spacing w:line="240" w:lineRule="auto"/>
               <w:rPr>
-                <w:rFonts w:ascii="Arial" w:hAnsi="Arial" w:cs="Arial"/>
-                <w:lang w:val="fr-CA" w:eastAsia="ja-JP"/>
-              </w:rPr>
-            </w:pPr>
-          </w:p>
-        </w:tc>
-        <w:tc>
-          <w:tcPr>
-            <w:tcW w:w="990" w:type="dxa"/>
+                <w:lang w:val="fr-CA" w:eastAsia="ja-JP"/>
+              </w:rPr>
+            </w:pPr>
+          </w:p>
+        </w:tc>
+        <w:tc>
+          <w:tcPr>
+            <w:tcW w:w="1276" w:type="dxa"/>
             <w:shd w:val="clear" w:color="auto" w:fill="auto"/>
             <w:noWrap/>
             <w:vAlign w:val="bottom"/>
@@ -3275,13 +3218,11 @@
               <w:widowControl/>
               <w:spacing w:line="240" w:lineRule="auto"/>
               <w:rPr>
-                <w:rFonts w:ascii="Arial" w:hAnsi="Arial" w:cs="Arial"/>
-                <w:lang w:val="fr-CA" w:eastAsia="ja-JP"/>
-              </w:rPr>
-            </w:pPr>
-            <w:r>
-              <w:rPr>
-                <w:rFonts w:ascii="Arial" w:hAnsi="Arial" w:cs="Arial"/>
+                <w:lang w:val="fr-CA" w:eastAsia="ja-JP"/>
+              </w:rPr>
+            </w:pPr>
+            <w:r>
+              <w:rPr>
                 <w:lang w:val="fr-CA" w:eastAsia="ja-JP"/>
               </w:rPr>
               <w:t>8</w:t>
@@ -3290,15 +3231,14 @@
         </w:tc>
         <w:tc>
           <w:tcPr>
-            <w:tcW w:w="2070" w:type="dxa"/>
-            <w:vAlign w:val="bottom"/>
-          </w:tcPr>
-          <w:p>
-            <w:pPr>
-              <w:widowControl/>
-              <w:spacing w:line="240" w:lineRule="auto"/>
-              <w:rPr>
-                <w:rFonts w:ascii="Arial" w:hAnsi="Arial" w:cs="Arial"/>
+            <w:tcW w:w="1161" w:type="dxa"/>
+            <w:vAlign w:val="bottom"/>
+          </w:tcPr>
+          <w:p>
+            <w:pPr>
+              <w:widowControl/>
+              <w:spacing w:line="240" w:lineRule="auto"/>
+              <w:rPr>
                 <w:lang w:val="fr-CA" w:eastAsia="ja-JP"/>
               </w:rPr>
             </w:pPr>
@@ -3344,13 +3284,11 @@
               <w:widowControl/>
               <w:spacing w:line="240" w:lineRule="auto"/>
               <w:rPr>
-                <w:rFonts w:ascii="Arial" w:hAnsi="Arial" w:cs="Arial"/>
-                <w:lang w:val="fr-CA" w:eastAsia="ja-JP"/>
-              </w:rPr>
-            </w:pPr>
-            <w:r>
-              <w:rPr>
-                <w:rFonts w:ascii="Arial" w:hAnsi="Arial" w:cs="Arial"/>
+                <w:lang w:val="fr-CA" w:eastAsia="ja-JP"/>
+              </w:rPr>
+            </w:pPr>
+            <w:r>
+              <w:rPr>
                 <w:lang w:val="fr-CA" w:eastAsia="ja-JP"/>
               </w:rPr>
               <w:t>5</w:t>
@@ -3359,7 +3297,7 @@
         </w:tc>
         <w:tc>
           <w:tcPr>
-            <w:tcW w:w="990" w:type="dxa"/>
+            <w:tcW w:w="1195" w:type="dxa"/>
             <w:shd w:val="clear" w:color="auto" w:fill="auto"/>
             <w:noWrap/>
             <w:vAlign w:val="bottom"/>
@@ -3369,13 +3307,11 @@
               <w:widowControl/>
               <w:spacing w:line="240" w:lineRule="auto"/>
               <w:rPr>
-                <w:rFonts w:ascii="Arial" w:hAnsi="Arial" w:cs="Arial"/>
-                <w:lang w:val="fr-CA" w:eastAsia="ja-JP"/>
-              </w:rPr>
-            </w:pPr>
-            <w:r>
-              <w:rPr>
-                <w:rFonts w:ascii="Arial" w:hAnsi="Arial" w:cs="Arial"/>
+                <w:lang w:val="fr-CA" w:eastAsia="ja-JP"/>
+              </w:rPr>
+            </w:pPr>
+            <w:r>
+              <w:rPr>
                 <w:lang w:val="fr-CA" w:eastAsia="ja-JP"/>
               </w:rPr>
               <w:t>1</w:t>
@@ -3384,7 +3320,7 @@
         </w:tc>
         <w:tc>
           <w:tcPr>
-            <w:tcW w:w="720" w:type="dxa"/>
+            <w:tcW w:w="1275" w:type="dxa"/>
             <w:shd w:val="clear" w:color="auto" w:fill="auto"/>
             <w:noWrap/>
             <w:vAlign w:val="bottom"/>
@@ -3394,13 +3330,11 @@
               <w:widowControl/>
               <w:spacing w:line="240" w:lineRule="auto"/>
               <w:rPr>
-                <w:rFonts w:ascii="Arial" w:hAnsi="Arial" w:cs="Arial"/>
-                <w:lang w:val="fr-CA" w:eastAsia="ja-JP"/>
-              </w:rPr>
-            </w:pPr>
-            <w:r>
-              <w:rPr>
-                <w:rFonts w:ascii="Arial" w:hAnsi="Arial" w:cs="Arial"/>
+                <w:lang w:val="fr-CA" w:eastAsia="ja-JP"/>
+              </w:rPr>
+            </w:pPr>
+            <w:r>
+              <w:rPr>
                 <w:lang w:val="fr-CA" w:eastAsia="ja-JP"/>
               </w:rPr>
               <w:t>Non débuté</w:t>
@@ -3409,7 +3343,7 @@
         </w:tc>
         <w:tc>
           <w:tcPr>
-            <w:tcW w:w="990" w:type="dxa"/>
+            <w:tcW w:w="993" w:type="dxa"/>
             <w:shd w:val="clear" w:color="auto" w:fill="auto"/>
             <w:noWrap/>
             <w:vAlign w:val="bottom"/>
@@ -3419,13 +3353,11 @@
               <w:widowControl/>
               <w:spacing w:line="240" w:lineRule="auto"/>
               <w:rPr>
-                <w:rFonts w:ascii="Arial" w:hAnsi="Arial" w:cs="Arial"/>
-                <w:lang w:val="fr-CA" w:eastAsia="ja-JP"/>
-              </w:rPr>
-            </w:pPr>
-            <w:r>
-              <w:rPr>
-                <w:rFonts w:ascii="Arial" w:hAnsi="Arial" w:cs="Arial"/>
+                <w:lang w:val="fr-CA" w:eastAsia="ja-JP"/>
+              </w:rPr>
+            </w:pPr>
+            <w:r>
+              <w:rPr>
                 <w:lang w:val="fr-CA" w:eastAsia="ja-JP"/>
               </w:rPr>
               <w:t>Anthony</w:t>
@@ -3434,7 +3366,7 @@
         </w:tc>
         <w:tc>
           <w:tcPr>
-            <w:tcW w:w="990" w:type="dxa"/>
+            <w:tcW w:w="850" w:type="dxa"/>
             <w:shd w:val="clear" w:color="auto" w:fill="auto"/>
             <w:noWrap/>
             <w:vAlign w:val="bottom"/>
@@ -3444,15 +3376,14 @@
               <w:widowControl/>
               <w:spacing w:line="240" w:lineRule="auto"/>
               <w:rPr>
-                <w:rFonts w:ascii="Arial" w:hAnsi="Arial" w:cs="Arial"/>
-                <w:lang w:val="fr-CA" w:eastAsia="ja-JP"/>
-              </w:rPr>
-            </w:pPr>
-          </w:p>
-        </w:tc>
-        <w:tc>
-          <w:tcPr>
-            <w:tcW w:w="990" w:type="dxa"/>
+                <w:lang w:val="fr-CA" w:eastAsia="ja-JP"/>
+              </w:rPr>
+            </w:pPr>
+          </w:p>
+        </w:tc>
+        <w:tc>
+          <w:tcPr>
+            <w:tcW w:w="1276" w:type="dxa"/>
             <w:shd w:val="clear" w:color="auto" w:fill="auto"/>
             <w:noWrap/>
             <w:vAlign w:val="bottom"/>
@@ -3462,13 +3393,11 @@
               <w:widowControl/>
               <w:spacing w:line="240" w:lineRule="auto"/>
               <w:rPr>
-                <w:rFonts w:ascii="Arial" w:hAnsi="Arial" w:cs="Arial"/>
-                <w:lang w:val="fr-CA" w:eastAsia="ja-JP"/>
-              </w:rPr>
-            </w:pPr>
-            <w:r>
-              <w:rPr>
-                <w:rFonts w:ascii="Arial" w:hAnsi="Arial" w:cs="Arial"/>
+                <w:lang w:val="fr-CA" w:eastAsia="ja-JP"/>
+              </w:rPr>
+            </w:pPr>
+            <w:r>
+              <w:rPr>
                 <w:lang w:val="fr-CA" w:eastAsia="ja-JP"/>
               </w:rPr>
               <w:t>2</w:t>
@@ -3477,15 +3406,14 @@
         </w:tc>
         <w:tc>
           <w:tcPr>
-            <w:tcW w:w="2070" w:type="dxa"/>
-            <w:vAlign w:val="bottom"/>
-          </w:tcPr>
-          <w:p>
-            <w:pPr>
-              <w:widowControl/>
-              <w:spacing w:line="240" w:lineRule="auto"/>
-              <w:rPr>
-                <w:rFonts w:ascii="Arial" w:hAnsi="Arial" w:cs="Arial"/>
+            <w:tcW w:w="1161" w:type="dxa"/>
+            <w:vAlign w:val="bottom"/>
+          </w:tcPr>
+          <w:p>
+            <w:pPr>
+              <w:widowControl/>
+              <w:spacing w:line="240" w:lineRule="auto"/>
+              <w:rPr>
                 <w:lang w:val="fr-CA" w:eastAsia="ja-JP"/>
               </w:rPr>
             </w:pPr>
@@ -3531,13 +3459,11 @@
               <w:widowControl/>
               <w:spacing w:line="240" w:lineRule="auto"/>
               <w:rPr>
-                <w:rFonts w:ascii="Arial" w:hAnsi="Arial" w:cs="Arial"/>
-                <w:lang w:val="fr-CA" w:eastAsia="ja-JP"/>
-              </w:rPr>
-            </w:pPr>
-            <w:r>
-              <w:rPr>
-                <w:rFonts w:ascii="Arial" w:hAnsi="Arial" w:cs="Arial"/>
+                <w:lang w:val="fr-CA" w:eastAsia="ja-JP"/>
+              </w:rPr>
+            </w:pPr>
+            <w:r>
+              <w:rPr>
                 <w:lang w:val="fr-CA" w:eastAsia="ja-JP"/>
               </w:rPr>
               <w:t>5</w:t>
@@ -3546,7 +3472,7 @@
         </w:tc>
         <w:tc>
           <w:tcPr>
-            <w:tcW w:w="990" w:type="dxa"/>
+            <w:tcW w:w="1195" w:type="dxa"/>
             <w:shd w:val="clear" w:color="auto" w:fill="auto"/>
             <w:noWrap/>
             <w:vAlign w:val="bottom"/>
@@ -3556,13 +3482,11 @@
               <w:widowControl/>
               <w:spacing w:line="240" w:lineRule="auto"/>
               <w:rPr>
-                <w:rFonts w:ascii="Arial" w:hAnsi="Arial" w:cs="Arial"/>
-                <w:lang w:val="fr-CA" w:eastAsia="ja-JP"/>
-              </w:rPr>
-            </w:pPr>
-            <w:r>
-              <w:rPr>
-                <w:rFonts w:ascii="Arial" w:hAnsi="Arial" w:cs="Arial"/>
+                <w:lang w:val="fr-CA" w:eastAsia="ja-JP"/>
+              </w:rPr>
+            </w:pPr>
+            <w:r>
+              <w:rPr>
                 <w:lang w:val="fr-CA" w:eastAsia="ja-JP"/>
               </w:rPr>
               <w:t>1</w:t>
@@ -3571,7 +3495,7 @@
         </w:tc>
         <w:tc>
           <w:tcPr>
-            <w:tcW w:w="720" w:type="dxa"/>
+            <w:tcW w:w="1275" w:type="dxa"/>
             <w:shd w:val="clear" w:color="auto" w:fill="auto"/>
             <w:noWrap/>
             <w:vAlign w:val="bottom"/>
@@ -3581,13 +3505,11 @@
               <w:widowControl/>
               <w:spacing w:line="240" w:lineRule="auto"/>
               <w:rPr>
-                <w:rFonts w:ascii="Arial" w:hAnsi="Arial" w:cs="Arial"/>
-                <w:lang w:val="fr-CA" w:eastAsia="ja-JP"/>
-              </w:rPr>
-            </w:pPr>
-            <w:r>
-              <w:rPr>
-                <w:rFonts w:ascii="Arial" w:hAnsi="Arial" w:cs="Arial"/>
+                <w:lang w:val="fr-CA" w:eastAsia="ja-JP"/>
+              </w:rPr>
+            </w:pPr>
+            <w:r>
+              <w:rPr>
                 <w:lang w:val="fr-CA" w:eastAsia="ja-JP"/>
               </w:rPr>
               <w:t>Non débuté</w:t>
@@ -3596,7 +3518,7 @@
         </w:tc>
         <w:tc>
           <w:tcPr>
-            <w:tcW w:w="990" w:type="dxa"/>
+            <w:tcW w:w="993" w:type="dxa"/>
             <w:shd w:val="clear" w:color="auto" w:fill="auto"/>
             <w:noWrap/>
             <w:vAlign w:val="bottom"/>
@@ -3606,13 +3528,11 @@
               <w:widowControl/>
               <w:spacing w:line="240" w:lineRule="auto"/>
               <w:rPr>
-                <w:rFonts w:ascii="Arial" w:hAnsi="Arial" w:cs="Arial"/>
-                <w:lang w:val="fr-CA" w:eastAsia="ja-JP"/>
-              </w:rPr>
-            </w:pPr>
-            <w:r>
-              <w:rPr>
-                <w:rFonts w:ascii="Arial" w:hAnsi="Arial" w:cs="Arial"/>
+                <w:lang w:val="fr-CA" w:eastAsia="ja-JP"/>
+              </w:rPr>
+            </w:pPr>
+            <w:r>
+              <w:rPr>
                 <w:lang w:val="fr-CA" w:eastAsia="ja-JP"/>
               </w:rPr>
               <w:t>André</w:t>
@@ -3621,7 +3541,7 @@
         </w:tc>
         <w:tc>
           <w:tcPr>
-            <w:tcW w:w="990" w:type="dxa"/>
+            <w:tcW w:w="850" w:type="dxa"/>
             <w:shd w:val="clear" w:color="auto" w:fill="auto"/>
             <w:noWrap/>
             <w:vAlign w:val="bottom"/>
@@ -3631,15 +3551,14 @@
               <w:widowControl/>
               <w:spacing w:line="240" w:lineRule="auto"/>
               <w:rPr>
-                <w:rFonts w:ascii="Arial" w:hAnsi="Arial" w:cs="Arial"/>
-                <w:lang w:val="fr-CA" w:eastAsia="ja-JP"/>
-              </w:rPr>
-            </w:pPr>
-          </w:p>
-        </w:tc>
-        <w:tc>
-          <w:tcPr>
-            <w:tcW w:w="990" w:type="dxa"/>
+                <w:lang w:val="fr-CA" w:eastAsia="ja-JP"/>
+              </w:rPr>
+            </w:pPr>
+          </w:p>
+        </w:tc>
+        <w:tc>
+          <w:tcPr>
+            <w:tcW w:w="1276" w:type="dxa"/>
             <w:shd w:val="clear" w:color="auto" w:fill="auto"/>
             <w:noWrap/>
             <w:vAlign w:val="bottom"/>
@@ -3649,13 +3568,11 @@
               <w:widowControl/>
               <w:spacing w:line="240" w:lineRule="auto"/>
               <w:rPr>
-                <w:rFonts w:ascii="Arial" w:hAnsi="Arial" w:cs="Arial"/>
-                <w:lang w:val="fr-CA" w:eastAsia="ja-JP"/>
-              </w:rPr>
-            </w:pPr>
-            <w:r>
-              <w:rPr>
-                <w:rFonts w:ascii="Arial" w:hAnsi="Arial" w:cs="Arial"/>
+                <w:lang w:val="fr-CA" w:eastAsia="ja-JP"/>
+              </w:rPr>
+            </w:pPr>
+            <w:r>
+              <w:rPr>
                 <w:lang w:val="fr-CA" w:eastAsia="ja-JP"/>
               </w:rPr>
               <w:t>2</w:t>
@@ -3664,15 +3581,14 @@
         </w:tc>
         <w:tc>
           <w:tcPr>
-            <w:tcW w:w="2070" w:type="dxa"/>
-            <w:vAlign w:val="bottom"/>
-          </w:tcPr>
-          <w:p>
-            <w:pPr>
-              <w:widowControl/>
-              <w:spacing w:line="240" w:lineRule="auto"/>
-              <w:rPr>
-                <w:rFonts w:ascii="Arial" w:hAnsi="Arial" w:cs="Arial"/>
+            <w:tcW w:w="1161" w:type="dxa"/>
+            <w:vAlign w:val="bottom"/>
+          </w:tcPr>
+          <w:p>
+            <w:pPr>
+              <w:widowControl/>
+              <w:spacing w:line="240" w:lineRule="auto"/>
+              <w:rPr>
                 <w:lang w:val="fr-CA" w:eastAsia="ja-JP"/>
               </w:rPr>
             </w:pPr>
@@ -3718,13 +3634,11 @@
               <w:widowControl/>
               <w:spacing w:line="240" w:lineRule="auto"/>
               <w:rPr>
-                <w:rFonts w:ascii="Arial" w:hAnsi="Arial" w:cs="Arial"/>
-                <w:lang w:val="fr-CA" w:eastAsia="ja-JP"/>
-              </w:rPr>
-            </w:pPr>
-            <w:r>
-              <w:rPr>
-                <w:rFonts w:ascii="Arial" w:hAnsi="Arial" w:cs="Arial"/>
+                <w:lang w:val="fr-CA" w:eastAsia="ja-JP"/>
+              </w:rPr>
+            </w:pPr>
+            <w:r>
+              <w:rPr>
                 <w:lang w:val="fr-CA" w:eastAsia="ja-JP"/>
               </w:rPr>
               <w:t>5</w:t>
@@ -3733,7 +3647,7 @@
         </w:tc>
         <w:tc>
           <w:tcPr>
-            <w:tcW w:w="990" w:type="dxa"/>
+            <w:tcW w:w="1195" w:type="dxa"/>
             <w:shd w:val="clear" w:color="auto" w:fill="auto"/>
             <w:noWrap/>
             <w:vAlign w:val="bottom"/>
@@ -3743,13 +3657,11 @@
               <w:widowControl/>
               <w:spacing w:line="240" w:lineRule="auto"/>
               <w:rPr>
-                <w:rFonts w:ascii="Arial" w:hAnsi="Arial" w:cs="Arial"/>
-                <w:lang w:val="fr-CA" w:eastAsia="ja-JP"/>
-              </w:rPr>
-            </w:pPr>
-            <w:r>
-              <w:rPr>
-                <w:rFonts w:ascii="Arial" w:hAnsi="Arial" w:cs="Arial"/>
+                <w:lang w:val="fr-CA" w:eastAsia="ja-JP"/>
+              </w:rPr>
+            </w:pPr>
+            <w:r>
+              <w:rPr>
                 <w:lang w:val="fr-CA" w:eastAsia="ja-JP"/>
               </w:rPr>
               <w:t>1</w:t>
@@ -3758,7 +3670,7 @@
         </w:tc>
         <w:tc>
           <w:tcPr>
-            <w:tcW w:w="720" w:type="dxa"/>
+            <w:tcW w:w="1275" w:type="dxa"/>
             <w:shd w:val="clear" w:color="auto" w:fill="auto"/>
             <w:noWrap/>
             <w:vAlign w:val="bottom"/>
@@ -3768,13 +3680,11 @@
               <w:widowControl/>
               <w:spacing w:line="240" w:lineRule="auto"/>
               <w:rPr>
-                <w:rFonts w:ascii="Arial" w:hAnsi="Arial" w:cs="Arial"/>
-                <w:lang w:val="fr-CA" w:eastAsia="ja-JP"/>
-              </w:rPr>
-            </w:pPr>
-            <w:r>
-              <w:rPr>
-                <w:rFonts w:ascii="Arial" w:hAnsi="Arial" w:cs="Arial"/>
+                <w:lang w:val="fr-CA" w:eastAsia="ja-JP"/>
+              </w:rPr>
+            </w:pPr>
+            <w:r>
+              <w:rPr>
                 <w:lang w:val="fr-CA" w:eastAsia="ja-JP"/>
               </w:rPr>
               <w:t>Non débuté</w:t>
@@ -3783,7 +3693,7 @@
         </w:tc>
         <w:tc>
           <w:tcPr>
-            <w:tcW w:w="990" w:type="dxa"/>
+            <w:tcW w:w="993" w:type="dxa"/>
             <w:shd w:val="clear" w:color="auto" w:fill="auto"/>
             <w:noWrap/>
             <w:vAlign w:val="bottom"/>
@@ -3793,13 +3703,11 @@
               <w:widowControl/>
               <w:spacing w:line="240" w:lineRule="auto"/>
               <w:rPr>
-                <w:rFonts w:ascii="Arial" w:hAnsi="Arial" w:cs="Arial"/>
-                <w:lang w:val="fr-CA" w:eastAsia="ja-JP"/>
-              </w:rPr>
-            </w:pPr>
-            <w:r>
-              <w:rPr>
-                <w:rFonts w:ascii="Arial" w:hAnsi="Arial" w:cs="Arial"/>
+                <w:lang w:val="fr-CA" w:eastAsia="ja-JP"/>
+              </w:rPr>
+            </w:pPr>
+            <w:r>
+              <w:rPr>
                 <w:lang w:val="fr-CA" w:eastAsia="ja-JP"/>
               </w:rPr>
               <w:t>André</w:t>
@@ -3808,7 +3716,7 @@
         </w:tc>
         <w:tc>
           <w:tcPr>
-            <w:tcW w:w="990" w:type="dxa"/>
+            <w:tcW w:w="850" w:type="dxa"/>
             <w:shd w:val="clear" w:color="auto" w:fill="auto"/>
             <w:noWrap/>
             <w:vAlign w:val="bottom"/>
@@ -3818,15 +3726,14 @@
               <w:widowControl/>
               <w:spacing w:line="240" w:lineRule="auto"/>
               <w:rPr>
-                <w:rFonts w:ascii="Arial" w:hAnsi="Arial" w:cs="Arial"/>
-                <w:lang w:val="fr-CA" w:eastAsia="ja-JP"/>
-              </w:rPr>
-            </w:pPr>
-          </w:p>
-        </w:tc>
-        <w:tc>
-          <w:tcPr>
-            <w:tcW w:w="990" w:type="dxa"/>
+                <w:lang w:val="fr-CA" w:eastAsia="ja-JP"/>
+              </w:rPr>
+            </w:pPr>
+          </w:p>
+        </w:tc>
+        <w:tc>
+          <w:tcPr>
+            <w:tcW w:w="1276" w:type="dxa"/>
             <w:shd w:val="clear" w:color="auto" w:fill="auto"/>
             <w:noWrap/>
             <w:vAlign w:val="bottom"/>
@@ -3836,13 +3743,11 @@
               <w:widowControl/>
               <w:spacing w:line="240" w:lineRule="auto"/>
               <w:rPr>
-                <w:rFonts w:ascii="Arial" w:hAnsi="Arial" w:cs="Arial"/>
-                <w:lang w:val="fr-CA" w:eastAsia="ja-JP"/>
-              </w:rPr>
-            </w:pPr>
-            <w:r>
-              <w:rPr>
-                <w:rFonts w:ascii="Arial" w:hAnsi="Arial" w:cs="Arial"/>
+                <w:lang w:val="fr-CA" w:eastAsia="ja-JP"/>
+              </w:rPr>
+            </w:pPr>
+            <w:r>
+              <w:rPr>
                 <w:lang w:val="fr-CA" w:eastAsia="ja-JP"/>
               </w:rPr>
               <w:t>4</w:t>
@@ -3851,15 +3756,14 @@
         </w:tc>
         <w:tc>
           <w:tcPr>
-            <w:tcW w:w="2070" w:type="dxa"/>
-            <w:vAlign w:val="bottom"/>
-          </w:tcPr>
-          <w:p>
-            <w:pPr>
-              <w:widowControl/>
-              <w:spacing w:line="240" w:lineRule="auto"/>
-              <w:rPr>
-                <w:rFonts w:ascii="Arial" w:hAnsi="Arial" w:cs="Arial"/>
+            <w:tcW w:w="1161" w:type="dxa"/>
+            <w:vAlign w:val="bottom"/>
+          </w:tcPr>
+          <w:p>
+            <w:pPr>
+              <w:widowControl/>
+              <w:spacing w:line="240" w:lineRule="auto"/>
+              <w:rPr>
                 <w:lang w:val="fr-CA" w:eastAsia="ja-JP"/>
               </w:rPr>
             </w:pPr>
@@ -3928,14 +3832,14 @@
         <w:tblLook w:val="01E0" w:firstRow="1" w:lastRow="1" w:firstColumn="1" w:lastColumn="1" w:noHBand="0" w:noVBand="0"/>
       </w:tblPr>
       <w:tblGrid>
-        <w:gridCol w:w="3122"/>
-        <w:gridCol w:w="1425"/>
-        <w:gridCol w:w="4803"/>
+        <w:gridCol w:w="4130"/>
+        <w:gridCol w:w="1252"/>
+        <w:gridCol w:w="3968"/>
       </w:tblGrid>
       <w:tr>
         <w:tc>
           <w:tcPr>
-            <w:tcW w:w="3122" w:type="dxa"/>
+            <w:tcW w:w="4130" w:type="dxa"/>
             <w:tcBorders>
               <w:top w:val="single" w:sz="4" w:space="0" w:color="auto"/>
               <w:left w:val="single" w:sz="4" w:space="0" w:color="auto"/>
@@ -3970,7 +3874,7 @@
         </w:tc>
         <w:tc>
           <w:tcPr>
-            <w:tcW w:w="1425" w:type="dxa"/>
+            <w:tcW w:w="1252" w:type="dxa"/>
             <w:tcBorders>
               <w:top w:val="single" w:sz="4" w:space="0" w:color="auto"/>
               <w:left w:val="single" w:sz="4" w:space="0" w:color="auto"/>
@@ -4005,7 +3909,7 @@
         </w:tc>
         <w:tc>
           <w:tcPr>
-            <w:tcW w:w="4803" w:type="dxa"/>
+            <w:tcW w:w="3968" w:type="dxa"/>
             <w:tcBorders>
               <w:top w:val="single" w:sz="4" w:space="0" w:color="auto"/>
               <w:left w:val="single" w:sz="4" w:space="0" w:color="auto"/>
@@ -4042,7 +3946,7 @@
       <w:tr>
         <w:tc>
           <w:tcPr>
-            <w:tcW w:w="3122" w:type="dxa"/>
+            <w:tcW w:w="4130" w:type="dxa"/>
             <w:tcBorders>
               <w:top w:val="single" w:sz="4" w:space="0" w:color="auto"/>
               <w:left w:val="single" w:sz="4" w:space="0" w:color="auto"/>
@@ -4063,13 +3967,37 @@
               <w:rPr>
                 <w:lang w:val="fr-CA"/>
               </w:rPr>
-              <w:t>Les interfaces pour les exigences F4 et F5</w:t>
-            </w:r>
-            <w:r>
-              <w:rPr>
-                <w:lang w:val="fr-CA"/>
-              </w:rPr>
-              <w:t xml:space="preserve"> (gérer les menus et passer des commandes)</w:t>
+              <w:t>Les interfaces pour les exigences F4</w:t>
+            </w:r>
+            <w:r>
+              <w:rPr>
+                <w:lang w:val="fr-CA"/>
+              </w:rPr>
+              <w:t xml:space="preserve"> (gérer les menus)</w:t>
+            </w:r>
+            <w:r>
+              <w:rPr>
+                <w:lang w:val="fr-CA"/>
+              </w:rPr>
+              <w:t xml:space="preserve"> et F5</w:t>
+            </w:r>
+            <w:r>
+              <w:rPr>
+                <w:lang w:val="fr-CA"/>
+              </w:rPr>
+              <w:t xml:space="preserve"> (passer </w:t>
+            </w:r>
+            <w:r>
+              <w:rPr>
+                <w:lang w:val="fr-CA"/>
+              </w:rPr>
+              <w:t>une commande</w:t>
+            </w:r>
+            <w:r>
+              <w:rPr>
+                <w:lang w:val="fr-CA"/>
+              </w:rPr>
+              <w:t>)</w:t>
             </w:r>
             <w:r>
               <w:rPr>
@@ -4093,7 +4021,7 @@
         </w:tc>
         <w:tc>
           <w:tcPr>
-            <w:tcW w:w="1425" w:type="dxa"/>
+            <w:tcW w:w="1252" w:type="dxa"/>
             <w:tcBorders>
               <w:top w:val="single" w:sz="4" w:space="0" w:color="auto"/>
               <w:left w:val="single" w:sz="4" w:space="0" w:color="auto"/>
@@ -4120,7 +4048,7 @@
         </w:tc>
         <w:tc>
           <w:tcPr>
-            <w:tcW w:w="4803" w:type="dxa"/>
+            <w:tcW w:w="3968" w:type="dxa"/>
             <w:tcBorders>
               <w:top w:val="single" w:sz="4" w:space="0" w:color="auto"/>
               <w:left w:val="single" w:sz="4" w:space="0" w:color="auto"/>
@@ -4190,7 +4118,19 @@
         <w:rPr>
           <w:lang w:val="fr-CA"/>
         </w:rPr>
-        <w:t>Appréciation de la démo technique.</w:t>
+        <w:t>Appréciation de la démo</w:t>
+      </w:r>
+      <w:r>
+        <w:rPr>
+          <w:lang w:val="fr-CA"/>
+        </w:rPr>
+        <w:t>nstration</w:t>
+      </w:r>
+      <w:r>
+        <w:rPr>
+          <w:lang w:val="fr-CA"/>
+        </w:rPr>
+        <w:t xml:space="preserve"> technique.</w:t>
       </w:r>
     </w:p>
     <w:p>
@@ -4208,7 +4148,19 @@
         <w:rPr>
           <w:lang w:val="fr-CA"/>
         </w:rPr>
-        <w:t>Couverture de tous les cas d’usage prévu pour l’itération.</w:t>
+        <w:t xml:space="preserve">Couverture de tous les cas d’usage prévu </w:t>
+      </w:r>
+      <w:r>
+        <w:rPr>
+          <w:lang w:val="fr-CA"/>
+        </w:rPr>
+        <w:t>par le client</w:t>
+      </w:r>
+      <w:r>
+        <w:rPr>
+          <w:lang w:val="fr-CA"/>
+        </w:rPr>
+        <w:t>.</w:t>
       </w:r>
     </w:p>
     <w:p>
@@ -4404,14 +4356,28 @@
                 <w:iCs/>
                 <w:lang w:val="fr-CA"/>
               </w:rPr>
-              <w:t>06-2</w:t>
+              <w:t>2</w:t>
             </w:r>
             <w:r>
               <w:rPr>
                 <w:iCs/>
                 <w:lang w:val="fr-CA"/>
               </w:rPr>
-              <w:t>7-2015</w:t>
+              <w:t>7</w:t>
+            </w:r>
+            <w:r>
+              <w:rPr>
+                <w:iCs/>
+                <w:lang w:val="fr-CA"/>
+              </w:rPr>
+              <w:t>-07</w:t>
+            </w:r>
+            <w:r>
+              <w:rPr>
+                <w:iCs/>
+                <w:lang w:val="fr-CA"/>
+              </w:rPr>
+              <w:t>-2015</w:t>
             </w:r>
           </w:p>
         </w:tc>
@@ -4595,7 +4561,21 @@
           <w:b/>
           <w:lang w:val="fr-CA"/>
         </w:rPr>
-        <w:t>Résoudre les problèmes de l'itération précédente :</w:t>
+        <w:t xml:space="preserve">Résoudre les problèmes de l'itération </w:t>
+      </w:r>
+      <w:r>
+        <w:rPr>
+          <w:b/>
+          <w:lang w:val="fr-CA"/>
+        </w:rPr>
+        <w:t>2</w:t>
+      </w:r>
+      <w:r>
+        <w:rPr>
+          <w:b/>
+          <w:lang w:val="fr-CA"/>
+        </w:rPr>
+        <w:t> :</w:t>
       </w:r>
     </w:p>
     <w:p>
@@ -4621,13 +4601,31 @@
         <w:rPr>
           <w:lang w:val="fr-CA"/>
         </w:rPr>
-        <w:t>onstration de l’itération précédente</w:t>
-      </w:r>
-      <w:r>
-        <w:rPr>
-          <w:lang w:val="fr-CA"/>
-        </w:rPr>
-        <w:t xml:space="preserve"> ont été corrigés.</w:t>
+        <w:t xml:space="preserve">onstration de l’itération </w:t>
+      </w:r>
+      <w:r>
+        <w:rPr>
+          <w:lang w:val="fr-CA"/>
+        </w:rPr>
+        <w:t>2</w:t>
+      </w:r>
+      <w:r>
+        <w:rPr>
+          <w:lang w:val="fr-CA"/>
+        </w:rPr>
+        <w:t xml:space="preserve"> ont été corrigés</w:t>
+      </w:r>
+      <w:r>
+        <w:rPr>
+          <w:lang w:val="fr-CA"/>
+        </w:rPr>
+        <w:t xml:space="preserve"> durant l’itération précédente</w:t>
+      </w:r>
+      <w:r>
+        <w:rPr>
+          <w:lang w:val="fr-CA"/>
+        </w:rPr>
+        <w:t>.</w:t>
       </w:r>
     </w:p>
     <w:p>
@@ -4656,7 +4654,7 @@
           <w:color w:val="00000A"/>
           <w:lang w:val="fr-CA" w:eastAsia="en-CA"/>
         </w:rPr>
-        <w:t>gérer les</w:t>
+        <w:t>« </w:t>
       </w:r>
       <w:r>
         <w:rPr>
@@ -4664,7 +4662,47 @@
           <w:color w:val="00000A"/>
           <w:lang w:val="fr-CA" w:eastAsia="en-CA"/>
         </w:rPr>
-        <w:t xml:space="preserve"> menus et le passage de commande :</w:t>
+        <w:t>gérer les</w:t>
+      </w:r>
+      <w:r>
+        <w:rPr>
+          <w:b/>
+          <w:color w:val="00000A"/>
+          <w:lang w:val="fr-CA" w:eastAsia="en-CA"/>
+        </w:rPr>
+        <w:t xml:space="preserve"> menus</w:t>
+      </w:r>
+      <w:r>
+        <w:rPr>
+          <w:b/>
+          <w:color w:val="00000A"/>
+          <w:lang w:val="fr-CA" w:eastAsia="en-CA"/>
+        </w:rPr>
+        <w:t> » et « passer une</w:t>
+      </w:r>
+      <w:r>
+        <w:rPr>
+          <w:b/>
+          <w:color w:val="00000A"/>
+          <w:lang w:val="fr-CA" w:eastAsia="en-CA"/>
+        </w:rPr>
+        <w:t xml:space="preserve"> commande</w:t>
+      </w:r>
+      <w:r>
+        <w:rPr>
+          <w:b/>
+          <w:color w:val="00000A"/>
+          <w:lang w:val="fr-CA" w:eastAsia="en-CA"/>
+        </w:rPr>
+        <w:t> »</w:t>
+      </w:r>
+      <w:r>
+        <w:rPr>
+          <w:b/>
+          <w:color w:val="00000A"/>
+          <w:lang w:val="fr-CA" w:eastAsia="en-CA"/>
+        </w:rPr>
+        <w:t> :</w:t>
       </w:r>
     </w:p>
     <w:p>
@@ -4678,7 +4716,19 @@
         <w:rPr>
           <w:lang w:val="fr-CA"/>
         </w:rPr>
-        <w:t xml:space="preserve">La conception des exigences F4 et F5 (gérer les menus et passer des commandes) a été complété. Cependant, étant donné qu’il fallait </w:t>
+        <w:t>La con</w:t>
+      </w:r>
+      <w:r>
+        <w:rPr>
+          <w:lang w:val="fr-CA"/>
+        </w:rPr>
+        <w:t xml:space="preserve">ception des exigences F4 et F5 </w:t>
+      </w:r>
+      <w:r>
+        <w:rPr>
+          <w:lang w:val="fr-CA"/>
+        </w:rPr>
+        <w:t xml:space="preserve">a été complété. Cependant, étant donné qu’il fallait </w:t>
       </w:r>
       <w:r>
         <w:rPr>
@@ -4703,6 +4753,12 @@
           <w:lang w:val="fr-CA"/>
         </w:rPr>
         <w:t>F4 et F5</w:t>
+      </w:r>
+      <w:r>
+        <w:rPr>
+          <w:lang w:val="fr-CA"/>
+        </w:rPr>
+        <w:t>.</w:t>
       </w:r>
     </w:p>
     <w:p>
@@ -4861,8 +4917,24 @@
         <w:rPr>
           <w:lang w:val="fr-CA"/>
         </w:rPr>
-        <w:t>du coté serveur a été terminée. Il nous reste à implémenter les interfaces.</w:t>
-      </w:r>
+        <w:t>coté serveur a été terminée. Il nous reste à implémenter les interfaces.</w:t>
+      </w:r>
+    </w:p>
+    <w:p>
+      <w:pPr>
+        <w:ind w:left="1440"/>
+        <w:rPr>
+          <w:lang w:val="fr-CA"/>
+        </w:rPr>
+      </w:pPr>
+    </w:p>
+    <w:p>
+      <w:pPr>
+        <w:ind w:left="1440"/>
+        <w:rPr>
+          <w:lang w:val="fr-CA"/>
+        </w:rPr>
+      </w:pPr>
     </w:p>
     <w:p>
       <w:pPr>
@@ -4915,7 +4987,19 @@
         <w:rPr>
           <w:lang w:val="fr-CA"/>
         </w:rPr>
-        <w:t>Appréciation de la démo technique</w:t>
+        <w:t>Appréciation de la démo</w:t>
+      </w:r>
+      <w:r>
+        <w:rPr>
+          <w:lang w:val="fr-CA"/>
+        </w:rPr>
+        <w:t>nstration</w:t>
+      </w:r>
+      <w:r>
+        <w:rPr>
+          <w:lang w:val="fr-CA"/>
+        </w:rPr>
+        <w:t xml:space="preserve"> technique</w:t>
       </w:r>
     </w:p>
     <w:p>
@@ -4929,7 +5013,19 @@
         <w:rPr>
           <w:lang w:val="fr-CA"/>
         </w:rPr>
-        <w:t>Étant donné que nous n’avions aucune interface à présenter pour cette itération, nous pouvons considérer cela comme un échec pour ce critère d’évaluation.</w:t>
+        <w:t xml:space="preserve">Nous n’avions aucune interface à présenter lors de la </w:t>
+      </w:r>
+      <w:r>
+        <w:rPr>
+          <w:lang w:val="fr-CA"/>
+        </w:rPr>
+        <w:t>démo</w:t>
+      </w:r>
+      <w:r>
+        <w:rPr>
+          <w:lang w:val="fr-CA"/>
+        </w:rPr>
+        <w:t>nstration.</w:t>
       </w:r>
     </w:p>
     <w:p>
@@ -5006,7 +5102,37 @@
         <w:rPr>
           <w:lang w:val="fr-CA"/>
         </w:rPr>
-        <w:t>Sans interface, il est possible de pouvoir jugé la qualité de l’expérience utilisateur pour le moment.</w:t>
+        <w:t xml:space="preserve">Sans interface, il est </w:t>
+      </w:r>
+      <w:r>
+        <w:rPr>
+          <w:lang w:val="fr-CA"/>
+        </w:rPr>
+        <w:t>impossible de pouvoir juger</w:t>
+      </w:r>
+      <w:r>
+        <w:rPr>
+          <w:lang w:val="fr-CA"/>
+        </w:rPr>
+        <w:t xml:space="preserve"> </w:t>
+      </w:r>
+      <w:r>
+        <w:rPr>
+          <w:lang w:val="fr-CA"/>
+        </w:rPr>
+        <w:t xml:space="preserve">de </w:t>
+      </w:r>
+      <w:r>
+        <w:rPr>
+          <w:lang w:val="fr-CA"/>
+        </w:rPr>
+        <w:t>la qualité de l’e</w:t>
+      </w:r>
+      <w:r>
+        <w:rPr>
+          <w:lang w:val="fr-CA"/>
+        </w:rPr>
+        <w:t>xpérience utilisateur.</w:t>
       </w:r>
     </w:p>
     <w:p>
@@ -5038,13 +5164,25 @@
         <w:rPr>
           <w:lang w:val="fr-CA"/>
         </w:rPr>
-        <w:t>Malgré le fait que nous sommes en retard selon les délais que nous nous sommes imposé, le projet progress</w:t>
-      </w:r>
-      <w:r>
-        <w:rPr>
-          <w:lang w:val="fr-CA"/>
-        </w:rPr>
-        <w:t xml:space="preserve">e tout de même rapidement et </w:t>
+        <w:t>Malgré le fait que nous sommes en retard selon les délais que nous nous sommes imposé</w:t>
+      </w:r>
+      <w:r>
+        <w:rPr>
+          <w:lang w:val="fr-CA"/>
+        </w:rPr>
+        <w:t xml:space="preserve"> au départ</w:t>
+      </w:r>
+      <w:r>
+        <w:rPr>
+          <w:lang w:val="fr-CA"/>
+        </w:rPr>
+        <w:t>, le projet progress</w:t>
+      </w:r>
+      <w:r>
+        <w:rPr>
+          <w:lang w:val="fr-CA"/>
+        </w:rPr>
+        <w:t xml:space="preserve">e rapidement et </w:t>
       </w:r>
       <w:r>
         <w:rPr>
@@ -5105,37 +5243,28 @@
           <w:color w:val="auto"/>
           <w:lang w:val="fr-CA"/>
         </w:rPr>
-        <w:t xml:space="preserve">Étant donné que nous n’avions rien à présenter pour la démonstration de l’itération 3, cette partie n’aura pas été visualiser par le chargé de cours. Nous devons donc nous passer de son merveilleux savoir et peut-être perdre des points lors de la démonstration finale. </w:t>
-      </w:r>
-    </w:p>
-    <w:p>
-      <w:pPr>
-        <w:pStyle w:val="InfoBluelistitem"/>
-        <w:ind w:left="1440"/>
+        <w:t>Étan</w:t>
+      </w:r>
+      <w:r>
         <w:rPr>
           <w:color w:val="auto"/>
           <w:lang w:val="fr-CA"/>
         </w:rPr>
-      </w:pPr>
-    </w:p>
-    <w:p>
-      <w:pPr>
-        <w:pStyle w:val="InfoBluelistitem"/>
-        <w:ind w:left="1440"/>
+        <w:t>t donné que nous n’avions rien</w:t>
+      </w:r>
+      <w:r>
         <w:rPr>
           <w:color w:val="auto"/>
           <w:lang w:val="fr-CA"/>
         </w:rPr>
-      </w:pPr>
-      <w:bookmarkStart w:id="1" w:name="_GoBack"/>
-      <w:bookmarkEnd w:id="1"/>
+        <w:t xml:space="preserve"> présenter pour la démonstration de l’itération 3,</w:t>
+      </w:r>
       <w:r>
         <w:rPr>
           <w:color w:val="auto"/>
-          <w:highlight w:val="yellow"/>
-          <w:lang w:val="fr-CA"/>
-        </w:rPr>
-        <w:t>J’ai du sang dans mes selle…</w:t>
+          <w:lang w:val="fr-CA"/>
+        </w:rPr>
+        <w:t xml:space="preserve"> il nous était impossible de recevoir des recommandations de la part du chargé de cours. Il se peut donc que certaines erreurs de design se glissent dans la version finale de notre projet.</w:t>
       </w:r>
     </w:p>
     <w:sectPr>
@@ -5288,7 +5417,7 @@
               <w:noProof/>
               <w:lang w:val="fr-CA"/>
             </w:rPr>
-            <w:t>3</w:t>
+            <w:t>4</w:t>
           </w:r>
           <w:r>
             <w:rPr>
@@ -5434,7 +5563,13 @@
             <w:rPr>
               <w:lang w:val="fr-CA"/>
             </w:rPr>
-            <w:t>Date :13/05/2015</w:t>
+            <w:t>Date :13/07</w:t>
+          </w:r>
+          <w:r>
+            <w:rPr>
+              <w:lang w:val="fr-CA"/>
+            </w:rPr>
+            <w:t>/2015</w:t>
           </w:r>
         </w:p>
       </w:tc>
@@ -6990,6 +7125,92 @@
     </w:lvl>
   </w:abstractNum>
   <w:abstractNum w:abstractNumId="23" w15:restartNumberingAfterBreak="0">
+    <w:nsid w:val="4A240D5B"/>
+    <w:multiLevelType w:val="hybridMultilevel"/>
+    <w:tmpl w:val="17962D96"/>
+    <w:lvl w:ilvl="0" w:tplc="0C0C000F">
+      <w:start w:val="1"/>
+      <w:numFmt w:val="decimal"/>
+      <w:lvlText w:val="%1."/>
+      <w:lvlJc w:val="left"/>
+      <w:pPr>
+        <w:ind w:left="720" w:hanging="360"/>
+      </w:pPr>
+    </w:lvl>
+    <w:lvl w:ilvl="1" w:tplc="0C0C0019" w:tentative="1">
+      <w:start w:val="1"/>
+      <w:numFmt w:val="lowerLetter"/>
+      <w:lvlText w:val="%2."/>
+      <w:lvlJc w:val="left"/>
+      <w:pPr>
+        <w:ind w:left="1440" w:hanging="360"/>
+      </w:pPr>
+    </w:lvl>
+    <w:lvl w:ilvl="2" w:tplc="0C0C001B" w:tentative="1">
+      <w:start w:val="1"/>
+      <w:numFmt w:val="lowerRoman"/>
+      <w:lvlText w:val="%3."/>
+      <w:lvlJc w:val="right"/>
+      <w:pPr>
+        <w:ind w:left="2160" w:hanging="180"/>
+      </w:pPr>
+    </w:lvl>
+    <w:lvl w:ilvl="3" w:tplc="0C0C000F" w:tentative="1">
+      <w:start w:val="1"/>
+      <w:numFmt w:val="decimal"/>
+      <w:lvlText w:val="%4."/>
+      <w:lvlJc w:val="left"/>
+      <w:pPr>
+        <w:ind w:left="2880" w:hanging="360"/>
+      </w:pPr>
+    </w:lvl>
+    <w:lvl w:ilvl="4" w:tplc="0C0C0019" w:tentative="1">
+      <w:start w:val="1"/>
+      <w:numFmt w:val="lowerLetter"/>
+      <w:lvlText w:val="%5."/>
+      <w:lvlJc w:val="left"/>
+      <w:pPr>
+        <w:ind w:left="3600" w:hanging="360"/>
+      </w:pPr>
+    </w:lvl>
+    <w:lvl w:ilvl="5" w:tplc="0C0C001B" w:tentative="1">
+      <w:start w:val="1"/>
+      <w:numFmt w:val="lowerRoman"/>
+      <w:lvlText w:val="%6."/>
+      <w:lvlJc w:val="right"/>
+      <w:pPr>
+        <w:ind w:left="4320" w:hanging="180"/>
+      </w:pPr>
+    </w:lvl>
+    <w:lvl w:ilvl="6" w:tplc="0C0C000F" w:tentative="1">
+      <w:start w:val="1"/>
+      <w:numFmt w:val="decimal"/>
+      <w:lvlText w:val="%7."/>
+      <w:lvlJc w:val="left"/>
+      <w:pPr>
+        <w:ind w:left="5040" w:hanging="360"/>
+      </w:pPr>
+    </w:lvl>
+    <w:lvl w:ilvl="7" w:tplc="0C0C0019" w:tentative="1">
+      <w:start w:val="1"/>
+      <w:numFmt w:val="lowerLetter"/>
+      <w:lvlText w:val="%8."/>
+      <w:lvlJc w:val="left"/>
+      <w:pPr>
+        <w:ind w:left="5760" w:hanging="360"/>
+      </w:pPr>
+    </w:lvl>
+    <w:lvl w:ilvl="8" w:tplc="0C0C001B" w:tentative="1">
+      <w:start w:val="1"/>
+      <w:numFmt w:val="lowerRoman"/>
+      <w:lvlText w:val="%9."/>
+      <w:lvlJc w:val="right"/>
+      <w:pPr>
+        <w:ind w:left="6480" w:hanging="180"/>
+      </w:pPr>
+    </w:lvl>
+  </w:abstractNum>
+  <w:abstractNum w:abstractNumId="24" w15:restartNumberingAfterBreak="0">
     <w:nsid w:val="4A5A3282"/>
     <w:multiLevelType w:val="hybridMultilevel"/>
     <w:tmpl w:val="CE7E5AEE"/>
@@ -7075,7 +7296,7 @@
       </w:pPr>
     </w:lvl>
   </w:abstractNum>
-  <w:abstractNum w:abstractNumId="24" w15:restartNumberingAfterBreak="0">
+  <w:abstractNum w:abstractNumId="25" w15:restartNumberingAfterBreak="0">
     <w:nsid w:val="4F094DAA"/>
     <w:multiLevelType w:val="multilevel"/>
     <w:tmpl w:val="158630C4"/>
@@ -7215,7 +7436,7 @@
       </w:rPr>
     </w:lvl>
   </w:abstractNum>
-  <w:abstractNum w:abstractNumId="25" w15:restartNumberingAfterBreak="0">
+  <w:abstractNum w:abstractNumId="26" w15:restartNumberingAfterBreak="0">
     <w:nsid w:val="4F64732B"/>
     <w:multiLevelType w:val="singleLevel"/>
     <w:tmpl w:val="04090001"/>
@@ -7235,7 +7456,7 @@
       </w:rPr>
     </w:lvl>
   </w:abstractNum>
-  <w:abstractNum w:abstractNumId="26" w15:restartNumberingAfterBreak="0">
+  <w:abstractNum w:abstractNumId="27" w15:restartNumberingAfterBreak="0">
     <w:nsid w:val="52C33F3E"/>
     <w:multiLevelType w:val="hybridMultilevel"/>
     <w:tmpl w:val="B9A6AD80"/>
@@ -7375,7 +7596,7 @@
       </w:rPr>
     </w:lvl>
   </w:abstractNum>
-  <w:abstractNum w:abstractNumId="27" w15:restartNumberingAfterBreak="0">
+  <w:abstractNum w:abstractNumId="28" w15:restartNumberingAfterBreak="0">
     <w:nsid w:val="52DF734E"/>
     <w:multiLevelType w:val="singleLevel"/>
     <w:tmpl w:val="04090001"/>
@@ -7395,7 +7616,7 @@
       </w:rPr>
     </w:lvl>
   </w:abstractNum>
-  <w:abstractNum w:abstractNumId="28" w15:restartNumberingAfterBreak="0">
+  <w:abstractNum w:abstractNumId="29" w15:restartNumberingAfterBreak="0">
     <w:nsid w:val="567642C0"/>
     <w:multiLevelType w:val="hybridMultilevel"/>
     <w:tmpl w:val="FEC69B34"/>
@@ -7535,7 +7756,7 @@
       </w:rPr>
     </w:lvl>
   </w:abstractNum>
-  <w:abstractNum w:abstractNumId="29" w15:restartNumberingAfterBreak="0">
+  <w:abstractNum w:abstractNumId="30" w15:restartNumberingAfterBreak="0">
     <w:nsid w:val="5C1D0921"/>
     <w:multiLevelType w:val="hybridMultilevel"/>
     <w:tmpl w:val="4014D2B8"/>
@@ -7624,7 +7845,7 @@
       </w:pPr>
     </w:lvl>
   </w:abstractNum>
-  <w:abstractNum w:abstractNumId="30" w15:restartNumberingAfterBreak="0">
+  <w:abstractNum w:abstractNumId="31" w15:restartNumberingAfterBreak="0">
     <w:nsid w:val="6530351C"/>
     <w:multiLevelType w:val="hybridMultilevel"/>
     <w:tmpl w:val="A95CAB48"/>
@@ -7710,7 +7931,7 @@
       </w:pPr>
     </w:lvl>
   </w:abstractNum>
-  <w:abstractNum w:abstractNumId="31" w15:restartNumberingAfterBreak="0">
+  <w:abstractNum w:abstractNumId="32" w15:restartNumberingAfterBreak="0">
     <w:nsid w:val="6CB52233"/>
     <w:multiLevelType w:val="multilevel"/>
     <w:tmpl w:val="C0EEFC06"/>
@@ -7823,7 +8044,7 @@
       </w:pPr>
     </w:lvl>
   </w:abstractNum>
-  <w:abstractNum w:abstractNumId="32" w15:restartNumberingAfterBreak="0">
+  <w:abstractNum w:abstractNumId="33" w15:restartNumberingAfterBreak="0">
     <w:nsid w:val="6CF125AE"/>
     <w:multiLevelType w:val="hybridMultilevel"/>
     <w:tmpl w:val="6FFCAA48"/>
@@ -7963,7 +8184,7 @@
       </w:rPr>
     </w:lvl>
   </w:abstractNum>
-  <w:abstractNum w:abstractNumId="33" w15:restartNumberingAfterBreak="0">
+  <w:abstractNum w:abstractNumId="34" w15:restartNumberingAfterBreak="0">
     <w:nsid w:val="6D2F7D46"/>
     <w:multiLevelType w:val="singleLevel"/>
     <w:tmpl w:val="04090001"/>
@@ -7983,7 +8204,7 @@
       </w:rPr>
     </w:lvl>
   </w:abstractNum>
-  <w:abstractNum w:abstractNumId="34" w15:restartNumberingAfterBreak="0">
+  <w:abstractNum w:abstractNumId="35" w15:restartNumberingAfterBreak="0">
     <w:nsid w:val="71F21F2A"/>
     <w:multiLevelType w:val="singleLevel"/>
     <w:tmpl w:val="04090001"/>
@@ -8003,7 +8224,7 @@
       </w:rPr>
     </w:lvl>
   </w:abstractNum>
-  <w:abstractNum w:abstractNumId="35" w15:restartNumberingAfterBreak="0">
+  <w:abstractNum w:abstractNumId="36" w15:restartNumberingAfterBreak="0">
     <w:nsid w:val="743601FB"/>
     <w:multiLevelType w:val="singleLevel"/>
     <w:tmpl w:val="04090001"/>
@@ -8023,7 +8244,7 @@
       </w:rPr>
     </w:lvl>
   </w:abstractNum>
-  <w:abstractNum w:abstractNumId="36" w15:restartNumberingAfterBreak="0">
+  <w:abstractNum w:abstractNumId="37" w15:restartNumberingAfterBreak="0">
     <w:nsid w:val="752269A8"/>
     <w:multiLevelType w:val="hybridMultilevel"/>
     <w:tmpl w:val="47421816"/>
@@ -8109,7 +8330,7 @@
       </w:pPr>
     </w:lvl>
   </w:abstractNum>
-  <w:abstractNum w:abstractNumId="37" w15:restartNumberingAfterBreak="0">
+  <w:abstractNum w:abstractNumId="38" w15:restartNumberingAfterBreak="0">
     <w:nsid w:val="756150CA"/>
     <w:multiLevelType w:val="singleLevel"/>
     <w:tmpl w:val="04090001"/>
@@ -8129,7 +8350,96 @@
       </w:rPr>
     </w:lvl>
   </w:abstractNum>
-  <w:abstractNum w:abstractNumId="38" w15:restartNumberingAfterBreak="0">
+  <w:abstractNum w:abstractNumId="39" w15:restartNumberingAfterBreak="0">
+    <w:nsid w:val="7A2C2F56"/>
+    <w:multiLevelType w:val="hybridMultilevel"/>
+    <w:tmpl w:val="6FCC63E8"/>
+    <w:lvl w:ilvl="0" w:tplc="0C0C0001">
+      <w:start w:val="1"/>
+      <w:numFmt w:val="bullet"/>
+      <w:lvlText w:val=""/>
+      <w:lvlJc w:val="left"/>
+      <w:pPr>
+        <w:ind w:left="720" w:hanging="360"/>
+      </w:pPr>
+      <w:rPr>
+        <w:rFonts w:ascii="Symbol" w:hAnsi="Symbol" w:hint="default"/>
+      </w:rPr>
+    </w:lvl>
+    <w:lvl w:ilvl="1" w:tplc="0C0C0019" w:tentative="1">
+      <w:start w:val="1"/>
+      <w:numFmt w:val="lowerLetter"/>
+      <w:lvlText w:val="%2."/>
+      <w:lvlJc w:val="left"/>
+      <w:pPr>
+        <w:ind w:left="1440" w:hanging="360"/>
+      </w:pPr>
+    </w:lvl>
+    <w:lvl w:ilvl="2" w:tplc="0C0C001B" w:tentative="1">
+      <w:start w:val="1"/>
+      <w:numFmt w:val="lowerRoman"/>
+      <w:lvlText w:val="%3."/>
+      <w:lvlJc w:val="right"/>
+      <w:pPr>
+        <w:ind w:left="2160" w:hanging="180"/>
+      </w:pPr>
+    </w:lvl>
+    <w:lvl w:ilvl="3" w:tplc="0C0C000F" w:tentative="1">
+      <w:start w:val="1"/>
+      <w:numFmt w:val="decimal"/>
+      <w:lvlText w:val="%4."/>
+      <w:lvlJc w:val="left"/>
+      <w:pPr>
+        <w:ind w:left="2880" w:hanging="360"/>
+      </w:pPr>
+    </w:lvl>
+    <w:lvl w:ilvl="4" w:tplc="0C0C0019" w:tentative="1">
+      <w:start w:val="1"/>
+      <w:numFmt w:val="lowerLetter"/>
+      <w:lvlText w:val="%5."/>
+      <w:lvlJc w:val="left"/>
+      <w:pPr>
+        <w:ind w:left="3600" w:hanging="360"/>
+      </w:pPr>
+    </w:lvl>
+    <w:lvl w:ilvl="5" w:tplc="0C0C001B" w:tentative="1">
+      <w:start w:val="1"/>
+      <w:numFmt w:val="lowerRoman"/>
+      <w:lvlText w:val="%6."/>
+      <w:lvlJc w:val="right"/>
+      <w:pPr>
+        <w:ind w:left="4320" w:hanging="180"/>
+      </w:pPr>
+    </w:lvl>
+    <w:lvl w:ilvl="6" w:tplc="0C0C000F" w:tentative="1">
+      <w:start w:val="1"/>
+      <w:numFmt w:val="decimal"/>
+      <w:lvlText w:val="%7."/>
+      <w:lvlJc w:val="left"/>
+      <w:pPr>
+        <w:ind w:left="5040" w:hanging="360"/>
+      </w:pPr>
+    </w:lvl>
+    <w:lvl w:ilvl="7" w:tplc="0C0C0019" w:tentative="1">
+      <w:start w:val="1"/>
+      <w:numFmt w:val="lowerLetter"/>
+      <w:lvlText w:val="%8."/>
+      <w:lvlJc w:val="left"/>
+      <w:pPr>
+        <w:ind w:left="5760" w:hanging="360"/>
+      </w:pPr>
+    </w:lvl>
+    <w:lvl w:ilvl="8" w:tplc="0C0C001B" w:tentative="1">
+      <w:start w:val="1"/>
+      <w:numFmt w:val="lowerRoman"/>
+      <w:lvlText w:val="%9."/>
+      <w:lvlJc w:val="right"/>
+      <w:pPr>
+        <w:ind w:left="6480" w:hanging="180"/>
+      </w:pPr>
+    </w:lvl>
+  </w:abstractNum>
+  <w:abstractNum w:abstractNumId="40" w15:restartNumberingAfterBreak="0">
     <w:nsid w:val="7BE434D7"/>
     <w:multiLevelType w:val="singleLevel"/>
     <w:tmpl w:val="04090001"/>
@@ -8174,13 +8484,13 @@
     <w:abstractNumId w:val="15"/>
   </w:num>
   <w:num w:numId="4">
-    <w:abstractNumId w:val="38"/>
+    <w:abstractNumId w:val="40"/>
   </w:num>
   <w:num w:numId="5">
-    <w:abstractNumId w:val="27"/>
+    <w:abstractNumId w:val="28"/>
   </w:num>
   <w:num w:numId="6">
-    <w:abstractNumId w:val="25"/>
+    <w:abstractNumId w:val="26"/>
   </w:num>
   <w:num w:numId="7">
     <w:abstractNumId w:val="1"/>
@@ -8203,7 +8513,7 @@
     <w:abstractNumId w:val="2"/>
   </w:num>
   <w:num w:numId="9">
-    <w:abstractNumId w:val="37"/>
+    <w:abstractNumId w:val="38"/>
   </w:num>
   <w:num w:numId="10">
     <w:abstractNumId w:val="5"/>
@@ -8215,7 +8525,7 @@
     <w:abstractNumId w:val="14"/>
   </w:num>
   <w:num w:numId="13">
-    <w:abstractNumId w:val="35"/>
+    <w:abstractNumId w:val="36"/>
   </w:num>
   <w:num w:numId="14">
     <w:abstractNumId w:val="13"/>
@@ -8224,7 +8534,7 @@
     <w:abstractNumId w:val="7"/>
   </w:num>
   <w:num w:numId="16">
-    <w:abstractNumId w:val="34"/>
+    <w:abstractNumId w:val="35"/>
   </w:num>
   <w:num w:numId="17">
     <w:abstractNumId w:val="22"/>
@@ -8239,13 +8549,13 @@
     <w:abstractNumId w:val="12"/>
   </w:num>
   <w:num w:numId="21">
-    <w:abstractNumId w:val="33"/>
+    <w:abstractNumId w:val="34"/>
   </w:num>
   <w:num w:numId="22">
     <w:abstractNumId w:val="20"/>
   </w:num>
   <w:num w:numId="23">
-    <w:abstractNumId w:val="26"/>
+    <w:abstractNumId w:val="27"/>
   </w:num>
   <w:num w:numId="24">
     <w:abstractNumId w:val="0"/>
@@ -8260,16 +8570,16 @@
     <w:abstractNumId w:val="0"/>
   </w:num>
   <w:num w:numId="28">
-    <w:abstractNumId w:val="32"/>
+    <w:abstractNumId w:val="33"/>
   </w:num>
   <w:num w:numId="29">
-    <w:abstractNumId w:val="28"/>
+    <w:abstractNumId w:val="29"/>
   </w:num>
   <w:num w:numId="30">
     <w:abstractNumId w:val="21"/>
   </w:num>
   <w:num w:numId="31">
-    <w:abstractNumId w:val="24"/>
+    <w:abstractNumId w:val="25"/>
   </w:num>
   <w:num w:numId="32">
     <w:abstractNumId w:val="9"/>
@@ -8314,28 +8624,34 @@
     </w:lvlOverride>
   </w:num>
   <w:num w:numId="37">
-    <w:abstractNumId w:val="31"/>
+    <w:abstractNumId w:val="32"/>
   </w:num>
   <w:num w:numId="38">
-    <w:abstractNumId w:val="29"/>
+    <w:abstractNumId w:val="30"/>
   </w:num>
   <w:num w:numId="39">
-    <w:abstractNumId w:val="36"/>
+    <w:abstractNumId w:val="37"/>
   </w:num>
   <w:num w:numId="40">
     <w:abstractNumId w:val="4"/>
   </w:num>
   <w:num w:numId="41">
-    <w:abstractNumId w:val="23"/>
+    <w:abstractNumId w:val="24"/>
   </w:num>
   <w:num w:numId="42">
     <w:abstractNumId w:val="3"/>
   </w:num>
   <w:num w:numId="43">
-    <w:abstractNumId w:val="30"/>
+    <w:abstractNumId w:val="31"/>
   </w:num>
   <w:num w:numId="44">
     <w:abstractNumId w:val="8"/>
+  </w:num>
+  <w:num w:numId="45">
+    <w:abstractNumId w:val="23"/>
+  </w:num>
+  <w:num w:numId="46">
+    <w:abstractNumId w:val="39"/>
   </w:num>
 </w:numbering>
 </file>
@@ -9634,7 +9950,7 @@
 </file>
 
 <file path=customXml/itemProps1.xml><?xml version="1.0" encoding="utf-8"?>
-<ds:datastoreItem xmlns:ds="http://schemas.openxmlformats.org/officeDocument/2006/customXml" ds:itemID="{DEAE516A-D481-443B-AA49-2DBBE9198F8F}">
+<ds:datastoreItem xmlns:ds="http://schemas.openxmlformats.org/officeDocument/2006/customXml" ds:itemID="{06070FDC-146C-415D-8242-E37C99B129FB}">
   <ds:schemaRefs>
     <ds:schemaRef ds:uri="http://schemas.openxmlformats.org/officeDocument/2006/bibliography"/>
   </ds:schemaRefs>

</xml_diff>